<commit_message>
Completare WordPress cu crearea unei teme noi
</commit_message>
<xml_diff>
--- a/WordPress.docx
+++ b/WordPress.docx
@@ -5490,14 +5490,1039 @@
     </w:p>
     <w:p>
       <w:pPr>
-        <w:rPr>
-          <w:sz w:val="24"/>
+        <w:pStyle w:val="Heading2"/>
+        <w:rPr>
+          <w:lang w:val="ro-RO"/>
+        </w:rPr>
+      </w:pPr>
+      <w:r>
+        <w:rPr>
+          <w:lang w:val="ro-RO"/>
+        </w:rPr>
+        <w:t>PHP</w:t>
+      </w:r>
+    </w:p>
+    <w:p>
+      <w:pPr>
+        <w:pStyle w:val="ListParagraph"/>
+        <w:numPr>
+          <w:ilvl w:val="0"/>
+          <w:numId w:val="9"/>
+        </w:numPr>
+        <w:ind w:left="357" w:hanging="357"/>
+        <w:rPr>
+          <w:lang w:val="ro-RO"/>
+        </w:rPr>
+      </w:pPr>
+      <w:r>
+        <w:rPr>
+          <w:lang w:val="ro-RO"/>
+        </w:rPr>
+        <w:t>Editorul de cod: Visual Studio Code</w:t>
+      </w:r>
+      <w:r>
+        <w:rPr>
+          <w:lang w:val="ro-RO"/>
+        </w:rPr>
+        <w:t xml:space="preserve">, recomandat pentru că are o linie de comandă încorporată, care punctează automat la directorul </w:t>
+      </w:r>
+      <w:proofErr w:type="spellStart"/>
+      <w:r>
+        <w:rPr>
+          <w:lang w:val="ro-RO"/>
+        </w:rPr>
+        <w:t>poriectului</w:t>
+      </w:r>
+      <w:proofErr w:type="spellEnd"/>
+      <w:r>
+        <w:rPr>
+          <w:lang w:val="ro-RO"/>
+        </w:rPr>
+        <w:t xml:space="preserve"> curent.</w:t>
+      </w:r>
+    </w:p>
+    <w:p>
+      <w:pPr>
+        <w:pStyle w:val="ListParagraph"/>
+        <w:numPr>
+          <w:ilvl w:val="0"/>
+          <w:numId w:val="9"/>
+        </w:numPr>
+        <w:ind w:left="357" w:hanging="357"/>
+        <w:rPr>
+          <w:lang w:val="ro-RO"/>
+        </w:rPr>
+      </w:pPr>
+      <w:r>
+        <w:rPr>
+          <w:lang w:val="ro-RO"/>
+        </w:rPr>
+        <w:t xml:space="preserve">Se </w:t>
+      </w:r>
+      <w:proofErr w:type="spellStart"/>
+      <w:r>
+        <w:rPr>
+          <w:lang w:val="ro-RO"/>
+        </w:rPr>
+        <w:t>editeazăfișiere</w:t>
+      </w:r>
+      <w:proofErr w:type="spellEnd"/>
+      <w:r>
+        <w:rPr>
+          <w:lang w:val="ro-RO"/>
+        </w:rPr>
+        <w:t xml:space="preserve"> PHP în </w:t>
+      </w:r>
+      <w:proofErr w:type="spellStart"/>
+      <w:r>
+        <w:rPr>
+          <w:lang w:val="ro-RO"/>
+        </w:rPr>
+        <w:t>folder-ul</w:t>
+      </w:r>
+      <w:proofErr w:type="spellEnd"/>
+      <w:r>
+        <w:rPr>
+          <w:lang w:val="ro-RO"/>
+        </w:rPr>
+        <w:t xml:space="preserve"> </w:t>
+      </w:r>
+      <w:r>
+        <w:rPr>
+          <w:lang w:val="ro-RO"/>
+        </w:rPr>
+        <w:t xml:space="preserve">C:\Users\me\Local </w:t>
+      </w:r>
+      <w:proofErr w:type="spellStart"/>
+      <w:r>
+        <w:rPr>
+          <w:lang w:val="ro-RO"/>
+        </w:rPr>
+        <w:t>Sites</w:t>
+      </w:r>
+      <w:proofErr w:type="spellEnd"/>
+      <w:r>
+        <w:rPr>
+          <w:lang w:val="ro-RO"/>
+        </w:rPr>
+        <w:t>\</w:t>
+      </w:r>
+      <w:proofErr w:type="spellStart"/>
+      <w:r>
+        <w:rPr>
+          <w:lang w:val="ro-RO"/>
+        </w:rPr>
+        <w:t>fictional-university</w:t>
+      </w:r>
+      <w:proofErr w:type="spellEnd"/>
+      <w:r>
+        <w:rPr>
+          <w:lang w:val="ro-RO"/>
+        </w:rPr>
+        <w:t>\</w:t>
+      </w:r>
+      <w:proofErr w:type="spellStart"/>
+      <w:r>
+        <w:rPr>
+          <w:lang w:val="ro-RO"/>
+        </w:rPr>
+        <w:t>app</w:t>
+      </w:r>
+      <w:proofErr w:type="spellEnd"/>
+      <w:r>
+        <w:rPr>
+          <w:lang w:val="ro-RO"/>
+        </w:rPr>
+        <w:t>\public</w:t>
+      </w:r>
+      <w:r>
+        <w:rPr>
+          <w:lang w:val="ro-RO"/>
+        </w:rPr>
+        <w:t>.</w:t>
+      </w:r>
+    </w:p>
+    <w:p>
+      <w:pPr>
+        <w:rPr>
+          <w:lang w:val="ro-RO"/>
+        </w:rPr>
+      </w:pPr>
+    </w:p>
+    <w:p>
+      <w:pPr>
+        <w:pStyle w:val="Heading2"/>
+        <w:rPr>
+          <w:lang w:val="ro-RO"/>
+        </w:rPr>
+      </w:pPr>
+      <w:r>
+        <w:rPr>
+          <w:lang w:val="ro-RO"/>
+        </w:rPr>
+        <w:t>Teme</w:t>
+      </w:r>
+    </w:p>
+    <w:p>
+      <w:pPr>
+        <w:pStyle w:val="ListParagraph"/>
+        <w:numPr>
+          <w:ilvl w:val="0"/>
+          <w:numId w:val="10"/>
+        </w:numPr>
+        <w:ind w:left="357" w:hanging="357"/>
+        <w:rPr>
+          <w:lang w:val="ro-RO"/>
+        </w:rPr>
+      </w:pPr>
+      <w:r>
+        <w:rPr>
+          <w:lang w:val="ro-RO"/>
+        </w:rPr>
+        <w:t xml:space="preserve">Locație: </w:t>
+      </w:r>
+      <w:r>
+        <w:rPr>
+          <w:lang w:val="ro-RO"/>
+        </w:rPr>
+        <w:t xml:space="preserve">C:\Users\me\Local </w:t>
+      </w:r>
+      <w:proofErr w:type="spellStart"/>
+      <w:r>
+        <w:rPr>
+          <w:lang w:val="ro-RO"/>
+        </w:rPr>
+        <w:t>Sites</w:t>
+      </w:r>
+      <w:proofErr w:type="spellEnd"/>
+      <w:r>
+        <w:rPr>
+          <w:lang w:val="ro-RO"/>
+        </w:rPr>
+        <w:t>\</w:t>
+      </w:r>
+      <w:proofErr w:type="spellStart"/>
+      <w:r>
+        <w:rPr>
+          <w:lang w:val="ro-RO"/>
+        </w:rPr>
+        <w:t>fictional-university</w:t>
+      </w:r>
+      <w:proofErr w:type="spellEnd"/>
+      <w:r>
+        <w:rPr>
+          <w:lang w:val="ro-RO"/>
+        </w:rPr>
+        <w:t>\</w:t>
+      </w:r>
+      <w:proofErr w:type="spellStart"/>
+      <w:r>
+        <w:rPr>
+          <w:lang w:val="ro-RO"/>
+        </w:rPr>
+        <w:t>app</w:t>
+      </w:r>
+      <w:proofErr w:type="spellEnd"/>
+      <w:r>
+        <w:rPr>
+          <w:lang w:val="ro-RO"/>
+        </w:rPr>
+        <w:t>\public\</w:t>
+      </w:r>
+      <w:proofErr w:type="spellStart"/>
+      <w:r>
+        <w:rPr>
+          <w:lang w:val="ro-RO"/>
+        </w:rPr>
+        <w:t>wp-content</w:t>
+      </w:r>
+      <w:proofErr w:type="spellEnd"/>
+      <w:r>
+        <w:rPr>
+          <w:lang w:val="ro-RO"/>
+        </w:rPr>
+        <w:t>\</w:t>
+      </w:r>
+      <w:proofErr w:type="spellStart"/>
+      <w:r>
+        <w:rPr>
+          <w:lang w:val="ro-RO"/>
+        </w:rPr>
+        <w:t>themes</w:t>
+      </w:r>
+      <w:proofErr w:type="spellEnd"/>
+      <w:r>
+        <w:rPr>
+          <w:lang w:val="ro-RO"/>
+        </w:rPr>
+        <w:t xml:space="preserve">, adică în </w:t>
+      </w:r>
+      <w:proofErr w:type="spellStart"/>
+      <w:r>
+        <w:rPr>
+          <w:lang w:val="ro-RO"/>
+        </w:rPr>
+        <w:t>folder-ul</w:t>
+      </w:r>
+      <w:proofErr w:type="spellEnd"/>
+      <w:r>
+        <w:rPr>
+          <w:lang w:val="ro-RO"/>
+        </w:rPr>
+        <w:t xml:space="preserve"> „</w:t>
+      </w:r>
+      <w:proofErr w:type="spellStart"/>
+      <w:r>
+        <w:rPr>
+          <w:lang w:val="ro-RO"/>
+        </w:rPr>
+        <w:t>app</w:t>
+      </w:r>
+      <w:proofErr w:type="spellEnd"/>
+      <w:r>
+        <w:rPr>
+          <w:lang w:val="ro-RO"/>
+        </w:rPr>
+        <w:t>\public\</w:t>
+      </w:r>
+      <w:proofErr w:type="spellStart"/>
+      <w:r>
+        <w:rPr>
+          <w:lang w:val="ro-RO"/>
+        </w:rPr>
+        <w:t>wp-content</w:t>
+      </w:r>
+      <w:proofErr w:type="spellEnd"/>
+      <w:r>
+        <w:rPr>
+          <w:lang w:val="ro-RO"/>
+        </w:rPr>
+        <w:t>\</w:t>
+      </w:r>
+      <w:proofErr w:type="spellStart"/>
+      <w:r>
+        <w:rPr>
+          <w:lang w:val="ro-RO"/>
+        </w:rPr>
+        <w:t>themes</w:t>
+      </w:r>
+      <w:proofErr w:type="spellEnd"/>
+      <w:r>
+        <w:rPr>
+          <w:lang w:val="ro-RO"/>
+        </w:rPr>
+        <w:t>” al site-ului.</w:t>
+      </w:r>
+    </w:p>
+    <w:p>
+      <w:pPr>
+        <w:rPr>
+          <w:lang w:val="ro-RO"/>
+        </w:rPr>
+      </w:pPr>
+      <w:r>
+        <w:rPr>
+          <w:noProof/>
+          <w:lang w:val="ro-RO" w:eastAsia="ro-RO"/>
+        </w:rPr>
+        <w:drawing>
+          <wp:inline distT="0" distB="0" distL="0" distR="0">
+            <wp:extent cx="4914900" cy="1314450"/>
+            <wp:effectExtent l="19050" t="19050" r="19050" b="19050"/>
+            <wp:docPr id="11" name="Picture 1"/>
+            <wp:cNvGraphicFramePr>
+              <a:graphicFrameLocks xmlns:a="http://schemas.openxmlformats.org/drawingml/2006/main" noChangeAspect="1"/>
+            </wp:cNvGraphicFramePr>
+            <a:graphic xmlns:a="http://schemas.openxmlformats.org/drawingml/2006/main">
+              <a:graphicData uri="http://schemas.openxmlformats.org/drawingml/2006/picture">
+                <pic:pic xmlns:pic="http://schemas.openxmlformats.org/drawingml/2006/picture">
+                  <pic:nvPicPr>
+                    <pic:cNvPr id="0" name="Picture 1"/>
+                    <pic:cNvPicPr>
+                      <a:picLocks noChangeAspect="1" noChangeArrowheads="1"/>
+                    </pic:cNvPicPr>
+                  </pic:nvPicPr>
+                  <pic:blipFill>
+                    <a:blip r:embed="rId29" cstate="print"/>
+                    <a:srcRect r="28134"/>
+                    <a:stretch>
+                      <a:fillRect/>
+                    </a:stretch>
+                  </pic:blipFill>
+                  <pic:spPr bwMode="auto">
+                    <a:xfrm>
+                      <a:off x="0" y="0"/>
+                      <a:ext cx="4914900" cy="1314450"/>
+                    </a:xfrm>
+                    <a:prstGeom prst="rect">
+                      <a:avLst/>
+                    </a:prstGeom>
+                    <a:noFill/>
+                    <a:ln w="9525">
+                      <a:solidFill>
+                        <a:schemeClr val="tx1"/>
+                      </a:solidFill>
+                      <a:miter lim="800000"/>
+                      <a:headEnd/>
+                      <a:tailEnd/>
+                    </a:ln>
+                  </pic:spPr>
+                </pic:pic>
+              </a:graphicData>
+            </a:graphic>
+          </wp:inline>
+        </w:drawing>
+      </w:r>
+    </w:p>
+    <w:p>
+      <w:pPr>
+        <w:rPr>
+          <w:lang w:val="ro-RO"/>
+        </w:rPr>
+      </w:pPr>
+    </w:p>
+    <w:p>
+      <w:pPr>
+        <w:pStyle w:val="ListParagraph"/>
+        <w:numPr>
+          <w:ilvl w:val="0"/>
+          <w:numId w:val="10"/>
+        </w:numPr>
+        <w:ind w:left="357" w:hanging="357"/>
+        <w:rPr>
+          <w:lang w:val="ro-RO"/>
+        </w:rPr>
+      </w:pPr>
+      <w:r>
+        <w:rPr>
+          <w:lang w:val="ro-RO"/>
+        </w:rPr>
+        <w:t xml:space="preserve">Crearea unei teme noi: crearea unui </w:t>
+      </w:r>
+      <w:proofErr w:type="spellStart"/>
+      <w:r>
+        <w:rPr>
+          <w:lang w:val="ro-RO"/>
+        </w:rPr>
+        <w:t>folder</w:t>
+      </w:r>
+      <w:proofErr w:type="spellEnd"/>
+      <w:r>
+        <w:rPr>
+          <w:lang w:val="ro-RO"/>
+        </w:rPr>
+        <w:t xml:space="preserve"> nou, care să cuprindă ce puţin două fişiere, </w:t>
+      </w:r>
+      <w:proofErr w:type="spellStart"/>
+      <w:r>
+        <w:rPr>
+          <w:lang w:val="ro-RO"/>
+        </w:rPr>
+        <w:t>index.php</w:t>
+      </w:r>
+      <w:proofErr w:type="spellEnd"/>
+      <w:r>
+        <w:rPr>
+          <w:lang w:val="ro-RO"/>
+        </w:rPr>
+        <w:t xml:space="preserve"> şi </w:t>
+      </w:r>
+      <w:proofErr w:type="spellStart"/>
+      <w:r>
+        <w:rPr>
+          <w:lang w:val="ro-RO"/>
+        </w:rPr>
+        <w:t>style.css</w:t>
+      </w:r>
+      <w:proofErr w:type="spellEnd"/>
+      <w:r>
+        <w:rPr>
+          <w:lang w:val="ro-RO"/>
+        </w:rPr>
+        <w:t>.</w:t>
+      </w:r>
+    </w:p>
+    <w:p>
+      <w:pPr>
+        <w:pStyle w:val="ListParagraph"/>
+        <w:numPr>
+          <w:ilvl w:val="0"/>
+          <w:numId w:val="10"/>
+        </w:numPr>
+        <w:ind w:left="357" w:hanging="357"/>
+        <w:rPr>
+          <w:lang w:val="ro-RO"/>
+        </w:rPr>
+      </w:pPr>
+      <w:r>
+        <w:rPr>
+          <w:lang w:val="ro-RO"/>
+        </w:rPr>
+        <w:t xml:space="preserve">Fişierul </w:t>
+      </w:r>
+      <w:proofErr w:type="spellStart"/>
+      <w:r>
+        <w:rPr>
+          <w:lang w:val="ro-RO"/>
+        </w:rPr>
+        <w:t>style.css</w:t>
+      </w:r>
+      <w:proofErr w:type="spellEnd"/>
+      <w:r>
+        <w:rPr>
+          <w:lang w:val="ro-RO"/>
+        </w:rPr>
+        <w:t xml:space="preserve"> mai are rolul de a furniza informaţii despre temă şi </w:t>
+      </w:r>
+      <w:proofErr w:type="spellStart"/>
+      <w:r>
+        <w:rPr>
+          <w:lang w:val="ro-RO"/>
+        </w:rPr>
+        <w:t>şi</w:t>
+      </w:r>
+      <w:proofErr w:type="spellEnd"/>
+      <w:r>
+        <w:rPr>
+          <w:lang w:val="ro-RO"/>
+        </w:rPr>
+        <w:t xml:space="preserve"> despre modul în care se furnizează </w:t>
+      </w:r>
+      <w:proofErr w:type="spellStart"/>
+      <w:r>
+        <w:rPr>
+          <w:lang w:val="ro-RO"/>
+        </w:rPr>
+        <w:t>WordPress</w:t>
+      </w:r>
+      <w:proofErr w:type="spellEnd"/>
+      <w:r>
+        <w:rPr>
+          <w:lang w:val="ro-RO"/>
+        </w:rPr>
+        <w:t xml:space="preserve"> – la începutul fişierului.</w:t>
+      </w:r>
+    </w:p>
+    <w:p>
+      <w:pPr>
+        <w:ind w:left="0" w:firstLine="0"/>
+        <w:rPr>
+          <w:lang w:val="ro-RO"/>
+        </w:rPr>
+      </w:pPr>
+      <w:r>
+        <w:rPr>
+          <w:noProof/>
+          <w:lang w:val="ro-RO" w:eastAsia="ro-RO"/>
+        </w:rPr>
+        <w:drawing>
+          <wp:inline distT="0" distB="0" distL="0" distR="0">
+            <wp:extent cx="3600000" cy="1728634"/>
+            <wp:effectExtent l="19050" t="0" r="450" b="0"/>
+            <wp:docPr id="12" name="Picture 4"/>
+            <wp:cNvGraphicFramePr>
+              <a:graphicFrameLocks xmlns:a="http://schemas.openxmlformats.org/drawingml/2006/main" noChangeAspect="1"/>
+            </wp:cNvGraphicFramePr>
+            <a:graphic xmlns:a="http://schemas.openxmlformats.org/drawingml/2006/main">
+              <a:graphicData uri="http://schemas.openxmlformats.org/drawingml/2006/picture">
+                <pic:pic xmlns:pic="http://schemas.openxmlformats.org/drawingml/2006/picture">
+                  <pic:nvPicPr>
+                    <pic:cNvPr id="0" name="Picture 4"/>
+                    <pic:cNvPicPr>
+                      <a:picLocks noChangeAspect="1" noChangeArrowheads="1"/>
+                    </pic:cNvPicPr>
+                  </pic:nvPicPr>
+                  <pic:blipFill>
+                    <a:blip r:embed="rId30" cstate="print"/>
+                    <a:srcRect/>
+                    <a:stretch>
+                      <a:fillRect/>
+                    </a:stretch>
+                  </pic:blipFill>
+                  <pic:spPr bwMode="auto">
+                    <a:xfrm>
+                      <a:off x="0" y="0"/>
+                      <a:ext cx="3600000" cy="1728634"/>
+                    </a:xfrm>
+                    <a:prstGeom prst="rect">
+                      <a:avLst/>
+                    </a:prstGeom>
+                    <a:noFill/>
+                    <a:ln w="9525">
+                      <a:noFill/>
+                      <a:miter lim="800000"/>
+                      <a:headEnd/>
+                      <a:tailEnd/>
+                    </a:ln>
+                  </pic:spPr>
+                </pic:pic>
+              </a:graphicData>
+            </a:graphic>
+          </wp:inline>
+        </w:drawing>
+      </w:r>
+    </w:p>
+    <w:p>
+      <w:pPr>
+        <w:ind w:left="0" w:firstLine="0"/>
+        <w:rPr>
+          <w:lang w:val="ro-RO"/>
+        </w:rPr>
+      </w:pPr>
+    </w:p>
+    <w:p>
+      <w:pPr>
+        <w:pStyle w:val="ListParagraph"/>
+        <w:numPr>
+          <w:ilvl w:val="0"/>
+          <w:numId w:val="11"/>
+        </w:numPr>
+        <w:ind w:left="357" w:hanging="357"/>
+        <w:rPr>
+          <w:lang w:val="ro-RO"/>
+        </w:rPr>
+      </w:pPr>
+      <w:r>
+        <w:rPr>
+          <w:lang w:val="ro-RO"/>
+        </w:rPr>
+        <w:t>Reîmprospătarea panoului de administrare afişează tema nou creată:</w:t>
+      </w:r>
+    </w:p>
+    <w:p>
+      <w:pPr>
+        <w:ind w:left="0" w:firstLine="0"/>
+        <w:rPr>
+          <w:lang w:val="ro-RO"/>
+        </w:rPr>
+      </w:pPr>
+      <w:r>
+        <w:rPr>
+          <w:noProof/>
+          <w:lang w:val="ro-RO" w:eastAsia="ro-RO"/>
+        </w:rPr>
+        <w:drawing>
+          <wp:inline distT="0" distB="0" distL="0" distR="0">
+            <wp:extent cx="2880000" cy="1859048"/>
+            <wp:effectExtent l="19050" t="0" r="0" b="0"/>
+            <wp:docPr id="13" name="Picture 7"/>
+            <wp:cNvGraphicFramePr>
+              <a:graphicFrameLocks xmlns:a="http://schemas.openxmlformats.org/drawingml/2006/main" noChangeAspect="1"/>
+            </wp:cNvGraphicFramePr>
+            <a:graphic xmlns:a="http://schemas.openxmlformats.org/drawingml/2006/main">
+              <a:graphicData uri="http://schemas.openxmlformats.org/drawingml/2006/picture">
+                <pic:pic xmlns:pic="http://schemas.openxmlformats.org/drawingml/2006/picture">
+                  <pic:nvPicPr>
+                    <pic:cNvPr id="0" name="Picture 7"/>
+                    <pic:cNvPicPr>
+                      <a:picLocks noChangeAspect="1" noChangeArrowheads="1"/>
+                    </pic:cNvPicPr>
+                  </pic:nvPicPr>
+                  <pic:blipFill>
+                    <a:blip r:embed="rId31" cstate="print"/>
+                    <a:srcRect/>
+                    <a:stretch>
+                      <a:fillRect/>
+                    </a:stretch>
+                  </pic:blipFill>
+                  <pic:spPr bwMode="auto">
+                    <a:xfrm>
+                      <a:off x="0" y="0"/>
+                      <a:ext cx="2880000" cy="1859048"/>
+                    </a:xfrm>
+                    <a:prstGeom prst="rect">
+                      <a:avLst/>
+                    </a:prstGeom>
+                    <a:noFill/>
+                    <a:ln w="9525">
+                      <a:noFill/>
+                      <a:miter lim="800000"/>
+                      <a:headEnd/>
+                      <a:tailEnd/>
+                    </a:ln>
+                  </pic:spPr>
+                </pic:pic>
+              </a:graphicData>
+            </a:graphic>
+          </wp:inline>
+        </w:drawing>
+      </w:r>
+      <w:r>
+        <w:rPr>
+          <w:lang w:val="ro-RO"/>
+        </w:rPr>
+        <w:t xml:space="preserve"> </w:t>
+      </w:r>
+      <w:r>
+        <w:rPr>
+          <w:noProof/>
+          <w:lang w:val="ro-RO" w:eastAsia="ro-RO"/>
+        </w:rPr>
+        <w:drawing>
+          <wp:inline distT="0" distB="0" distL="0" distR="0">
+            <wp:extent cx="2880000" cy="1861170"/>
+            <wp:effectExtent l="19050" t="0" r="0" b="0"/>
+            <wp:docPr id="14" name="Picture 10"/>
+            <wp:cNvGraphicFramePr>
+              <a:graphicFrameLocks xmlns:a="http://schemas.openxmlformats.org/drawingml/2006/main" noChangeAspect="1"/>
+            </wp:cNvGraphicFramePr>
+            <a:graphic xmlns:a="http://schemas.openxmlformats.org/drawingml/2006/main">
+              <a:graphicData uri="http://schemas.openxmlformats.org/drawingml/2006/picture">
+                <pic:pic xmlns:pic="http://schemas.openxmlformats.org/drawingml/2006/picture">
+                  <pic:nvPicPr>
+                    <pic:cNvPr id="0" name="Picture 10"/>
+                    <pic:cNvPicPr>
+                      <a:picLocks noChangeAspect="1" noChangeArrowheads="1"/>
+                    </pic:cNvPicPr>
+                  </pic:nvPicPr>
+                  <pic:blipFill>
+                    <a:blip r:embed="rId32" cstate="print"/>
+                    <a:srcRect/>
+                    <a:stretch>
+                      <a:fillRect/>
+                    </a:stretch>
+                  </pic:blipFill>
+                  <pic:spPr bwMode="auto">
+                    <a:xfrm>
+                      <a:off x="0" y="0"/>
+                      <a:ext cx="2880000" cy="1861170"/>
+                    </a:xfrm>
+                    <a:prstGeom prst="rect">
+                      <a:avLst/>
+                    </a:prstGeom>
+                    <a:noFill/>
+                    <a:ln w="9525">
+                      <a:noFill/>
+                      <a:miter lim="800000"/>
+                      <a:headEnd/>
+                      <a:tailEnd/>
+                    </a:ln>
+                  </pic:spPr>
+                </pic:pic>
+              </a:graphicData>
+            </a:graphic>
+          </wp:inline>
+        </w:drawing>
+      </w:r>
+    </w:p>
+    <w:p>
+      <w:pPr>
+        <w:ind w:left="0" w:firstLine="0"/>
+        <w:rPr>
+          <w:lang w:val="ro-RO"/>
+        </w:rPr>
+      </w:pPr>
+    </w:p>
+    <w:p>
+      <w:pPr>
+        <w:pStyle w:val="ListParagraph"/>
+        <w:numPr>
+          <w:ilvl w:val="0"/>
+          <w:numId w:val="11"/>
+        </w:numPr>
+        <w:ind w:left="357" w:hanging="357"/>
+        <w:rPr>
+          <w:lang w:val="ro-RO"/>
+        </w:rPr>
+      </w:pPr>
+      <w:r>
+        <w:rPr>
+          <w:lang w:val="ro-RO"/>
+        </w:rPr>
+        <w:lastRenderedPageBreak/>
+        <w:t xml:space="preserve">În fişierul </w:t>
+      </w:r>
+      <w:proofErr w:type="spellStart"/>
+      <w:r>
+        <w:rPr>
+          <w:lang w:val="ro-RO"/>
+        </w:rPr>
+        <w:t>style.css</w:t>
+      </w:r>
+      <w:proofErr w:type="spellEnd"/>
+      <w:r>
+        <w:rPr>
+          <w:lang w:val="ro-RO"/>
+        </w:rPr>
+        <w:t>, se pot completa date noi despre numele autorului şi versiune.</w:t>
+      </w:r>
+    </w:p>
+    <w:p>
+      <w:pPr>
+        <w:ind w:left="0" w:firstLine="0"/>
+        <w:rPr>
+          <w:lang w:val="ro-RO"/>
+        </w:rPr>
+      </w:pPr>
+      <w:r>
+        <w:rPr>
+          <w:noProof/>
+          <w:lang w:val="ro-RO" w:eastAsia="ro-RO"/>
+        </w:rPr>
+        <w:drawing>
+          <wp:inline distT="0" distB="0" distL="0" distR="0">
+            <wp:extent cx="3008000" cy="1440000"/>
+            <wp:effectExtent l="19050" t="0" r="1900" b="0"/>
+            <wp:docPr id="19" name="Picture 19"/>
+            <wp:cNvGraphicFramePr>
+              <a:graphicFrameLocks xmlns:a="http://schemas.openxmlformats.org/drawingml/2006/main" noChangeAspect="1"/>
+            </wp:cNvGraphicFramePr>
+            <a:graphic xmlns:a="http://schemas.openxmlformats.org/drawingml/2006/main">
+              <a:graphicData uri="http://schemas.openxmlformats.org/drawingml/2006/picture">
+                <pic:pic xmlns:pic="http://schemas.openxmlformats.org/drawingml/2006/picture">
+                  <pic:nvPicPr>
+                    <pic:cNvPr id="0" name="Picture 19"/>
+                    <pic:cNvPicPr>
+                      <a:picLocks noChangeAspect="1" noChangeArrowheads="1"/>
+                    </pic:cNvPicPr>
+                  </pic:nvPicPr>
+                  <pic:blipFill>
+                    <a:blip r:embed="rId33" cstate="print"/>
+                    <a:srcRect/>
+                    <a:stretch>
+                      <a:fillRect/>
+                    </a:stretch>
+                  </pic:blipFill>
+                  <pic:spPr bwMode="auto">
+                    <a:xfrm>
+                      <a:off x="0" y="0"/>
+                      <a:ext cx="3008000" cy="1440000"/>
+                    </a:xfrm>
+                    <a:prstGeom prst="rect">
+                      <a:avLst/>
+                    </a:prstGeom>
+                    <a:noFill/>
+                    <a:ln w="9525">
+                      <a:noFill/>
+                      <a:miter lim="800000"/>
+                      <a:headEnd/>
+                      <a:tailEnd/>
+                    </a:ln>
+                  </pic:spPr>
+                </pic:pic>
+              </a:graphicData>
+            </a:graphic>
+          </wp:inline>
+        </w:drawing>
+      </w:r>
+      <w:r>
+        <w:rPr>
+          <w:lang w:val="ro-RO"/>
+        </w:rPr>
+        <w:t xml:space="preserve"> </w:t>
+      </w:r>
+      <w:r>
+        <w:rPr>
+          <w:noProof/>
+          <w:lang w:val="ro-RO" w:eastAsia="ro-RO"/>
+        </w:rPr>
+        <w:drawing>
+          <wp:inline distT="0" distB="0" distL="0" distR="0">
+            <wp:extent cx="2230881" cy="1440000"/>
+            <wp:effectExtent l="19050" t="0" r="0" b="0"/>
+            <wp:docPr id="22" name="Picture 22"/>
+            <wp:cNvGraphicFramePr>
+              <a:graphicFrameLocks xmlns:a="http://schemas.openxmlformats.org/drawingml/2006/main" noChangeAspect="1"/>
+            </wp:cNvGraphicFramePr>
+            <a:graphic xmlns:a="http://schemas.openxmlformats.org/drawingml/2006/main">
+              <a:graphicData uri="http://schemas.openxmlformats.org/drawingml/2006/picture">
+                <pic:pic xmlns:pic="http://schemas.openxmlformats.org/drawingml/2006/picture">
+                  <pic:nvPicPr>
+                    <pic:cNvPr id="0" name="Picture 22"/>
+                    <pic:cNvPicPr>
+                      <a:picLocks noChangeAspect="1" noChangeArrowheads="1"/>
+                    </pic:cNvPicPr>
+                  </pic:nvPicPr>
+                  <pic:blipFill>
+                    <a:blip r:embed="rId34" cstate="print"/>
+                    <a:srcRect/>
+                    <a:stretch>
+                      <a:fillRect/>
+                    </a:stretch>
+                  </pic:blipFill>
+                  <pic:spPr bwMode="auto">
+                    <a:xfrm>
+                      <a:off x="0" y="0"/>
+                      <a:ext cx="2230881" cy="1440000"/>
+                    </a:xfrm>
+                    <a:prstGeom prst="rect">
+                      <a:avLst/>
+                    </a:prstGeom>
+                    <a:noFill/>
+                    <a:ln w="9525">
+                      <a:noFill/>
+                      <a:miter lim="800000"/>
+                      <a:headEnd/>
+                      <a:tailEnd/>
+                    </a:ln>
+                  </pic:spPr>
+                </pic:pic>
+              </a:graphicData>
+            </a:graphic>
+          </wp:inline>
+        </w:drawing>
+      </w:r>
+    </w:p>
+    <w:p>
+      <w:pPr>
+        <w:ind w:left="0" w:firstLine="0"/>
+        <w:rPr>
+          <w:lang w:val="ro-RO"/>
+        </w:rPr>
+      </w:pPr>
+    </w:p>
+    <w:p>
+      <w:pPr>
+        <w:pStyle w:val="ListParagraph"/>
+        <w:numPr>
+          <w:ilvl w:val="0"/>
+          <w:numId w:val="11"/>
+        </w:numPr>
+        <w:ind w:left="357" w:hanging="357"/>
+        <w:rPr>
+          <w:lang w:val="ro-RO"/>
+        </w:rPr>
+      </w:pPr>
+      <w:r>
+        <w:rPr>
+          <w:lang w:val="ro-RO"/>
+        </w:rPr>
+        <w:t xml:space="preserve">Pentru o imagine de </w:t>
+      </w:r>
+      <w:proofErr w:type="spellStart"/>
+      <w:r>
+        <w:rPr>
+          <w:lang w:val="ro-RO"/>
+        </w:rPr>
+        <w:t>previzualizare</w:t>
+      </w:r>
+      <w:proofErr w:type="spellEnd"/>
+      <w:r>
+        <w:rPr>
+          <w:lang w:val="ro-RO"/>
+        </w:rPr>
+        <w:t xml:space="preserve"> a site-ului, se adăugă fişierul respectiv în </w:t>
+      </w:r>
+      <w:proofErr w:type="spellStart"/>
+      <w:r>
+        <w:rPr>
+          <w:lang w:val="ro-RO"/>
+        </w:rPr>
+        <w:t>folder-ul</w:t>
+      </w:r>
+      <w:proofErr w:type="spellEnd"/>
+      <w:r>
+        <w:rPr>
+          <w:lang w:val="ro-RO"/>
+        </w:rPr>
+        <w:t xml:space="preserve"> </w:t>
+      </w:r>
+      <w:proofErr w:type="spellStart"/>
+      <w:r>
+        <w:rPr>
+          <w:lang w:val="ro-RO"/>
+        </w:rPr>
+        <w:t>themes</w:t>
+      </w:r>
+      <w:proofErr w:type="spellEnd"/>
+      <w:r>
+        <w:rPr>
+          <w:lang w:val="ro-RO"/>
+        </w:rPr>
+        <w:t xml:space="preserve"> şi se redenumeşte „</w:t>
+      </w:r>
+      <w:proofErr w:type="spellStart"/>
+      <w:r>
+        <w:rPr>
+          <w:lang w:val="ro-RO"/>
+        </w:rPr>
+        <w:t>screenshot.png</w:t>
+      </w:r>
+      <w:proofErr w:type="spellEnd"/>
+      <w:r>
+        <w:rPr>
+          <w:lang w:val="ro-RO"/>
+        </w:rPr>
+        <w:t>”.</w:t>
+      </w:r>
+    </w:p>
+    <w:p>
+      <w:pPr>
+        <w:ind w:left="0" w:firstLine="0"/>
+        <w:rPr>
+          <w:lang w:val="ro-RO"/>
+        </w:rPr>
+      </w:pPr>
+      <w:r>
+        <w:rPr>
+          <w:noProof/>
+          <w:lang w:val="ro-RO" w:eastAsia="ro-RO"/>
+        </w:rPr>
+        <w:drawing>
+          <wp:inline distT="0" distB="0" distL="0" distR="0">
+            <wp:extent cx="2228276" cy="1440000"/>
+            <wp:effectExtent l="19050" t="0" r="574" b="0"/>
+            <wp:docPr id="25" name="Picture 25"/>
+            <wp:cNvGraphicFramePr>
+              <a:graphicFrameLocks xmlns:a="http://schemas.openxmlformats.org/drawingml/2006/main" noChangeAspect="1"/>
+            </wp:cNvGraphicFramePr>
+            <a:graphic xmlns:a="http://schemas.openxmlformats.org/drawingml/2006/main">
+              <a:graphicData uri="http://schemas.openxmlformats.org/drawingml/2006/picture">
+                <pic:pic xmlns:pic="http://schemas.openxmlformats.org/drawingml/2006/picture">
+                  <pic:nvPicPr>
+                    <pic:cNvPr id="0" name="Picture 25"/>
+                    <pic:cNvPicPr>
+                      <a:picLocks noChangeAspect="1" noChangeArrowheads="1"/>
+                    </pic:cNvPicPr>
+                  </pic:nvPicPr>
+                  <pic:blipFill>
+                    <a:blip r:embed="rId35" cstate="print"/>
+                    <a:srcRect/>
+                    <a:stretch>
+                      <a:fillRect/>
+                    </a:stretch>
+                  </pic:blipFill>
+                  <pic:spPr bwMode="auto">
+                    <a:xfrm>
+                      <a:off x="0" y="0"/>
+                      <a:ext cx="2228276" cy="1440000"/>
+                    </a:xfrm>
+                    <a:prstGeom prst="rect">
+                      <a:avLst/>
+                    </a:prstGeom>
+                    <a:noFill/>
+                    <a:ln w="9525">
+                      <a:noFill/>
+                      <a:miter lim="800000"/>
+                      <a:headEnd/>
+                      <a:tailEnd/>
+                    </a:ln>
+                  </pic:spPr>
+                </pic:pic>
+              </a:graphicData>
+            </a:graphic>
+          </wp:inline>
+        </w:drawing>
+      </w:r>
+    </w:p>
+    <w:p>
+      <w:pPr>
+        <w:ind w:left="0" w:firstLine="0"/>
+        <w:rPr>
+          <w:lang w:val="ro-RO"/>
+        </w:rPr>
+      </w:pPr>
+    </w:p>
+    <w:p>
+      <w:pPr>
+        <w:ind w:left="0" w:firstLine="0"/>
+        <w:rPr>
           <w:lang w:val="ro-RO"/>
         </w:rPr>
       </w:pPr>
     </w:p>
     <w:sectPr>
-      <w:headerReference w:type="default" r:id="rId29"/>
+      <w:headerReference w:type="default" r:id="rId36"/>
       <w:pgSz w:w="11907" w:h="16840" w:code="9"/>
       <w:pgMar w:top="567" w:right="567" w:bottom="567" w:left="567" w:header="284" w:footer="720" w:gutter="0"/>
       <w:cols w:space="720"/>
@@ -5959,7 +6984,7 @@
   <w:abstractNum w:abstractNumId="3">
     <w:nsid w:val="39861A17"/>
     <w:multiLevelType w:val="hybridMultilevel"/>
-    <w:tmpl w:val="94B427E8"/>
+    <w:tmpl w:val="3C20E7FE"/>
     <w:lvl w:ilvl="0" w:tplc="04180001">
       <w:start w:val="1"/>
       <w:numFmt w:val="bullet"/>
@@ -6408,6 +7433,119 @@
     </w:lvl>
   </w:abstractNum>
   <w:abstractNum w:abstractNumId="7">
+    <w:nsid w:val="5590487A"/>
+    <w:multiLevelType w:val="hybridMultilevel"/>
+    <w:tmpl w:val="3DDA1F72"/>
+    <w:lvl w:ilvl="0" w:tplc="04180001">
+      <w:start w:val="1"/>
+      <w:numFmt w:val="bullet"/>
+      <w:lvlText w:val=""/>
+      <w:lvlJc w:val="left"/>
+      <w:pPr>
+        <w:ind w:left="720" w:hanging="360"/>
+      </w:pPr>
+      <w:rPr>
+        <w:rFonts w:ascii="Symbol" w:hAnsi="Symbol" w:hint="default"/>
+      </w:rPr>
+    </w:lvl>
+    <w:lvl w:ilvl="1" w:tplc="04180003" w:tentative="1">
+      <w:start w:val="1"/>
+      <w:numFmt w:val="bullet"/>
+      <w:lvlText w:val="o"/>
+      <w:lvlJc w:val="left"/>
+      <w:pPr>
+        <w:ind w:left="1440" w:hanging="360"/>
+      </w:pPr>
+      <w:rPr>
+        <w:rFonts w:ascii="Courier New" w:hAnsi="Courier New" w:cs="Courier New" w:hint="default"/>
+      </w:rPr>
+    </w:lvl>
+    <w:lvl w:ilvl="2" w:tplc="04180005" w:tentative="1">
+      <w:start w:val="1"/>
+      <w:numFmt w:val="bullet"/>
+      <w:lvlText w:val=""/>
+      <w:lvlJc w:val="left"/>
+      <w:pPr>
+        <w:ind w:left="2160" w:hanging="360"/>
+      </w:pPr>
+      <w:rPr>
+        <w:rFonts w:ascii="Wingdings" w:hAnsi="Wingdings" w:hint="default"/>
+      </w:rPr>
+    </w:lvl>
+    <w:lvl w:ilvl="3" w:tplc="04180001" w:tentative="1">
+      <w:start w:val="1"/>
+      <w:numFmt w:val="bullet"/>
+      <w:lvlText w:val=""/>
+      <w:lvlJc w:val="left"/>
+      <w:pPr>
+        <w:ind w:left="2880" w:hanging="360"/>
+      </w:pPr>
+      <w:rPr>
+        <w:rFonts w:ascii="Symbol" w:hAnsi="Symbol" w:hint="default"/>
+      </w:rPr>
+    </w:lvl>
+    <w:lvl w:ilvl="4" w:tplc="04180003" w:tentative="1">
+      <w:start w:val="1"/>
+      <w:numFmt w:val="bullet"/>
+      <w:lvlText w:val="o"/>
+      <w:lvlJc w:val="left"/>
+      <w:pPr>
+        <w:ind w:left="3600" w:hanging="360"/>
+      </w:pPr>
+      <w:rPr>
+        <w:rFonts w:ascii="Courier New" w:hAnsi="Courier New" w:cs="Courier New" w:hint="default"/>
+      </w:rPr>
+    </w:lvl>
+    <w:lvl w:ilvl="5" w:tplc="04180005" w:tentative="1">
+      <w:start w:val="1"/>
+      <w:numFmt w:val="bullet"/>
+      <w:lvlText w:val=""/>
+      <w:lvlJc w:val="left"/>
+      <w:pPr>
+        <w:ind w:left="4320" w:hanging="360"/>
+      </w:pPr>
+      <w:rPr>
+        <w:rFonts w:ascii="Wingdings" w:hAnsi="Wingdings" w:hint="default"/>
+      </w:rPr>
+    </w:lvl>
+    <w:lvl w:ilvl="6" w:tplc="04180001" w:tentative="1">
+      <w:start w:val="1"/>
+      <w:numFmt w:val="bullet"/>
+      <w:lvlText w:val=""/>
+      <w:lvlJc w:val="left"/>
+      <w:pPr>
+        <w:ind w:left="5040" w:hanging="360"/>
+      </w:pPr>
+      <w:rPr>
+        <w:rFonts w:ascii="Symbol" w:hAnsi="Symbol" w:hint="default"/>
+      </w:rPr>
+    </w:lvl>
+    <w:lvl w:ilvl="7" w:tplc="04180003" w:tentative="1">
+      <w:start w:val="1"/>
+      <w:numFmt w:val="bullet"/>
+      <w:lvlText w:val="o"/>
+      <w:lvlJc w:val="left"/>
+      <w:pPr>
+        <w:ind w:left="5760" w:hanging="360"/>
+      </w:pPr>
+      <w:rPr>
+        <w:rFonts w:ascii="Courier New" w:hAnsi="Courier New" w:cs="Courier New" w:hint="default"/>
+      </w:rPr>
+    </w:lvl>
+    <w:lvl w:ilvl="8" w:tplc="04180005" w:tentative="1">
+      <w:start w:val="1"/>
+      <w:numFmt w:val="bullet"/>
+      <w:lvlText w:val=""/>
+      <w:lvlJc w:val="left"/>
+      <w:pPr>
+        <w:ind w:left="6480" w:hanging="360"/>
+      </w:pPr>
+      <w:rPr>
+        <w:rFonts w:ascii="Wingdings" w:hAnsi="Wingdings" w:hint="default"/>
+      </w:rPr>
+    </w:lvl>
+  </w:abstractNum>
+  <w:abstractNum w:abstractNumId="8">
     <w:nsid w:val="562F0508"/>
     <w:multiLevelType w:val="hybridMultilevel"/>
     <w:tmpl w:val="9B4AE9A0"/>
@@ -6520,10 +7658,123 @@
       </w:rPr>
     </w:lvl>
   </w:abstractNum>
-  <w:abstractNum w:abstractNumId="8">
+  <w:abstractNum w:abstractNumId="9">
     <w:nsid w:val="66C60941"/>
     <w:multiLevelType w:val="hybridMultilevel"/>
     <w:tmpl w:val="65084658"/>
+    <w:lvl w:ilvl="0" w:tplc="04180001">
+      <w:start w:val="1"/>
+      <w:numFmt w:val="bullet"/>
+      <w:lvlText w:val=""/>
+      <w:lvlJc w:val="left"/>
+      <w:pPr>
+        <w:ind w:left="720" w:hanging="360"/>
+      </w:pPr>
+      <w:rPr>
+        <w:rFonts w:ascii="Symbol" w:hAnsi="Symbol" w:hint="default"/>
+      </w:rPr>
+    </w:lvl>
+    <w:lvl w:ilvl="1" w:tplc="04180003" w:tentative="1">
+      <w:start w:val="1"/>
+      <w:numFmt w:val="bullet"/>
+      <w:lvlText w:val="o"/>
+      <w:lvlJc w:val="left"/>
+      <w:pPr>
+        <w:ind w:left="1440" w:hanging="360"/>
+      </w:pPr>
+      <w:rPr>
+        <w:rFonts w:ascii="Courier New" w:hAnsi="Courier New" w:cs="Courier New" w:hint="default"/>
+      </w:rPr>
+    </w:lvl>
+    <w:lvl w:ilvl="2" w:tplc="04180005" w:tentative="1">
+      <w:start w:val="1"/>
+      <w:numFmt w:val="bullet"/>
+      <w:lvlText w:val=""/>
+      <w:lvlJc w:val="left"/>
+      <w:pPr>
+        <w:ind w:left="2160" w:hanging="360"/>
+      </w:pPr>
+      <w:rPr>
+        <w:rFonts w:ascii="Wingdings" w:hAnsi="Wingdings" w:hint="default"/>
+      </w:rPr>
+    </w:lvl>
+    <w:lvl w:ilvl="3" w:tplc="04180001" w:tentative="1">
+      <w:start w:val="1"/>
+      <w:numFmt w:val="bullet"/>
+      <w:lvlText w:val=""/>
+      <w:lvlJc w:val="left"/>
+      <w:pPr>
+        <w:ind w:left="2880" w:hanging="360"/>
+      </w:pPr>
+      <w:rPr>
+        <w:rFonts w:ascii="Symbol" w:hAnsi="Symbol" w:hint="default"/>
+      </w:rPr>
+    </w:lvl>
+    <w:lvl w:ilvl="4" w:tplc="04180003" w:tentative="1">
+      <w:start w:val="1"/>
+      <w:numFmt w:val="bullet"/>
+      <w:lvlText w:val="o"/>
+      <w:lvlJc w:val="left"/>
+      <w:pPr>
+        <w:ind w:left="3600" w:hanging="360"/>
+      </w:pPr>
+      <w:rPr>
+        <w:rFonts w:ascii="Courier New" w:hAnsi="Courier New" w:cs="Courier New" w:hint="default"/>
+      </w:rPr>
+    </w:lvl>
+    <w:lvl w:ilvl="5" w:tplc="04180005" w:tentative="1">
+      <w:start w:val="1"/>
+      <w:numFmt w:val="bullet"/>
+      <w:lvlText w:val=""/>
+      <w:lvlJc w:val="left"/>
+      <w:pPr>
+        <w:ind w:left="4320" w:hanging="360"/>
+      </w:pPr>
+      <w:rPr>
+        <w:rFonts w:ascii="Wingdings" w:hAnsi="Wingdings" w:hint="default"/>
+      </w:rPr>
+    </w:lvl>
+    <w:lvl w:ilvl="6" w:tplc="04180001" w:tentative="1">
+      <w:start w:val="1"/>
+      <w:numFmt w:val="bullet"/>
+      <w:lvlText w:val=""/>
+      <w:lvlJc w:val="left"/>
+      <w:pPr>
+        <w:ind w:left="5040" w:hanging="360"/>
+      </w:pPr>
+      <w:rPr>
+        <w:rFonts w:ascii="Symbol" w:hAnsi="Symbol" w:hint="default"/>
+      </w:rPr>
+    </w:lvl>
+    <w:lvl w:ilvl="7" w:tplc="04180003" w:tentative="1">
+      <w:start w:val="1"/>
+      <w:numFmt w:val="bullet"/>
+      <w:lvlText w:val="o"/>
+      <w:lvlJc w:val="left"/>
+      <w:pPr>
+        <w:ind w:left="5760" w:hanging="360"/>
+      </w:pPr>
+      <w:rPr>
+        <w:rFonts w:ascii="Courier New" w:hAnsi="Courier New" w:cs="Courier New" w:hint="default"/>
+      </w:rPr>
+    </w:lvl>
+    <w:lvl w:ilvl="8" w:tplc="04180005" w:tentative="1">
+      <w:start w:val="1"/>
+      <w:numFmt w:val="bullet"/>
+      <w:lvlText w:val=""/>
+      <w:lvlJc w:val="left"/>
+      <w:pPr>
+        <w:ind w:left="6480" w:hanging="360"/>
+      </w:pPr>
+      <w:rPr>
+        <w:rFonts w:ascii="Wingdings" w:hAnsi="Wingdings" w:hint="default"/>
+      </w:rPr>
+    </w:lvl>
+  </w:abstractNum>
+  <w:abstractNum w:abstractNumId="10">
+    <w:nsid w:val="74DE3F8E"/>
+    <w:multiLevelType w:val="hybridMultilevel"/>
+    <w:tmpl w:val="2564C21C"/>
     <w:lvl w:ilvl="0" w:tplc="04180001">
       <w:start w:val="1"/>
       <w:numFmt w:val="bullet"/>
@@ -6646,19 +7897,25 @@
     <w:abstractNumId w:val="4"/>
   </w:num>
   <w:num w:numId="5">
-    <w:abstractNumId w:val="7"/>
+    <w:abstractNumId w:val="8"/>
   </w:num>
   <w:num w:numId="6">
     <w:abstractNumId w:val="1"/>
   </w:num>
   <w:num w:numId="7">
-    <w:abstractNumId w:val="8"/>
+    <w:abstractNumId w:val="9"/>
   </w:num>
   <w:num w:numId="8">
     <w:abstractNumId w:val="6"/>
   </w:num>
   <w:num w:numId="9">
     <w:abstractNumId w:val="3"/>
+  </w:num>
+  <w:num w:numId="10">
+    <w:abstractNumId w:val="7"/>
+  </w:num>
+  <w:num w:numId="11">
+    <w:abstractNumId w:val="10"/>
   </w:num>
 </w:numbering>
 </file>
@@ -6673,7 +7930,11 @@
         <w:lang w:val="en-US" w:eastAsia="en-US" w:bidi="ar-SA"/>
       </w:rPr>
     </w:rPrDefault>
-    <w:pPrDefault/>
+    <w:pPrDefault>
+      <w:pPr>
+        <w:ind w:left="357" w:hanging="357"/>
+      </w:pPr>
+    </w:pPrDefault>
   </w:docDefaults>
   <w:latentStyles w:defLockedState="0" w:defUIPriority="99" w:defSemiHidden="1" w:defUnhideWhenUsed="1" w:defQFormat="0" w:count="267">
     <w:lsdException w:name="Normal" w:semiHidden="0" w:uiPriority="0" w:unhideWhenUsed="0" w:qFormat="1"/>
@@ -6840,6 +8101,30 @@
       <w:color w:val="365F91" w:themeColor="accent1" w:themeShade="BF"/>
       <w:sz w:val="28"/>
       <w:szCs w:val="28"/>
+    </w:rPr>
+  </w:style>
+  <w:style w:type="paragraph" w:styleId="Heading2">
+    <w:name w:val="heading 2"/>
+    <w:basedOn w:val="Normal"/>
+    <w:next w:val="Normal"/>
+    <w:link w:val="Heading2Char"/>
+    <w:uiPriority w:val="9"/>
+    <w:unhideWhenUsed/>
+    <w:qFormat/>
+    <w:rsid w:val="00044E6B"/>
+    <w:pPr>
+      <w:keepNext/>
+      <w:keepLines/>
+      <w:spacing w:before="200"/>
+      <w:outlineLvl w:val="1"/>
+    </w:pPr>
+    <w:rPr>
+      <w:rFonts w:asciiTheme="majorHAnsi" w:eastAsiaTheme="majorEastAsia" w:hAnsiTheme="majorHAnsi" w:cstheme="majorBidi"/>
+      <w:b/>
+      <w:bCs/>
+      <w:color w:val="4F81BD" w:themeColor="accent1"/>
+      <w:sz w:val="26"/>
+      <w:szCs w:val="26"/>
     </w:rPr>
   </w:style>
   <w:style w:type="character" w:default="1" w:styleId="DefaultParagraphFont">
@@ -7037,6 +8322,21 @@
     <w:rsid w:val="00261C02"/>
     <w:rPr>
       <w:color w:val="808080"/>
+    </w:rPr>
+  </w:style>
+  <w:style w:type="character" w:customStyle="1" w:styleId="Heading2Char">
+    <w:name w:val="Heading 2 Char"/>
+    <w:basedOn w:val="DefaultParagraphFont"/>
+    <w:link w:val="Heading2"/>
+    <w:uiPriority w:val="9"/>
+    <w:rsid w:val="00044E6B"/>
+    <w:rPr>
+      <w:rFonts w:asciiTheme="majorHAnsi" w:eastAsiaTheme="majorEastAsia" w:hAnsiTheme="majorHAnsi" w:cstheme="majorBidi"/>
+      <w:b/>
+      <w:bCs/>
+      <w:color w:val="4F81BD" w:themeColor="accent1"/>
+      <w:sz w:val="26"/>
+      <w:szCs w:val="26"/>
     </w:rPr>
   </w:style>
 </w:styles>
@@ -7330,7 +8630,7 @@
 </file>
 
 <file path=customXml/itemProps1.xml><?xml version="1.0" encoding="utf-8"?>
-<ds:datastoreItem xmlns:ds="http://schemas.openxmlformats.org/officeDocument/2006/customXml" ds:itemID="{742C1AA8-7342-49F3-BD9C-9CDA13E33DD6}">
+<ds:datastoreItem xmlns:ds="http://schemas.openxmlformats.org/officeDocument/2006/customXml" ds:itemID="{6FBE3E6E-D51B-4C02-9DDD-3BE2BE03E171}">
   <ds:schemaRefs>
     <ds:schemaRef ds:uri="http://schemas.openxmlformats.org/officeDocument/2006/bibliography"/>
   </ds:schemaRefs>

</xml_diff>

<commit_message>
Adăugyrea de imagini caracteristice
</commit_message>
<xml_diff>
--- a/WordPress.docx
+++ b/WordPress.docx
@@ -19634,7 +19634,9 @@
       </w:pPr>
       <w:r>
         <w:rPr>
-          <w:sz w:val="24"/>
+          <w:noProof/>
+          <w:sz w:val="24"/>
+          <w:lang w:eastAsia="ro-RO"/>
         </w:rPr>
         <w:drawing>
           <wp:inline distT="0" distB="0" distL="0" distR="0">
@@ -19690,7 +19692,9 @@
       </w:r>
       <w:r>
         <w:rPr>
-          <w:sz w:val="24"/>
+          <w:noProof/>
+          <w:sz w:val="24"/>
+          <w:lang w:eastAsia="ro-RO"/>
         </w:rPr>
         <w:drawing>
           <wp:inline distT="0" distB="0" distL="0" distR="0">
@@ -20238,13 +20242,2162 @@
     </w:p>
     <w:p>
       <w:pPr>
-        <w:rPr>
-          <w:sz w:val="24"/>
+        <w:pStyle w:val="Heading2"/>
+      </w:pPr>
+      <w:r>
+        <w:t xml:space="preserve">Tipul de postare </w:t>
+      </w:r>
+      <w:proofErr w:type="spellStart"/>
+      <w:r>
+        <w:t>Professor</w:t>
+      </w:r>
+      <w:proofErr w:type="spellEnd"/>
+    </w:p>
+    <w:p>
+      <w:pPr>
+        <w:pStyle w:val="ListParagraph"/>
+        <w:numPr>
+          <w:ilvl w:val="0"/>
+          <w:numId w:val="41"/>
+        </w:numPr>
+        <w:ind w:left="357" w:hanging="357"/>
+        <w:rPr>
+          <w:sz w:val="24"/>
+        </w:rPr>
+      </w:pPr>
+      <w:r>
+        <w:rPr>
+          <w:sz w:val="24"/>
+        </w:rPr>
+        <w:t xml:space="preserve">După ce se creează postarea de tip </w:t>
+      </w:r>
+      <w:proofErr w:type="spellStart"/>
+      <w:r>
+        <w:rPr>
+          <w:sz w:val="24"/>
+        </w:rPr>
+        <w:t>professor</w:t>
+      </w:r>
+      <w:proofErr w:type="spellEnd"/>
+      <w:r>
+        <w:rPr>
+          <w:sz w:val="24"/>
+        </w:rPr>
+        <w:t xml:space="preserve">, se face asocierea cu un program prin editarea câmpului personalizat </w:t>
+      </w:r>
+      <w:proofErr w:type="spellStart"/>
+      <w:r>
+        <w:rPr>
+          <w:sz w:val="24"/>
+        </w:rPr>
+        <w:t>Related</w:t>
+      </w:r>
+      <w:proofErr w:type="spellEnd"/>
+      <w:r>
+        <w:rPr>
+          <w:sz w:val="24"/>
+        </w:rPr>
+        <w:t xml:space="preserve"> Program prin adăugarea unui nou grup prin butonul </w:t>
+      </w:r>
+      <w:proofErr w:type="spellStart"/>
+      <w:r>
+        <w:rPr>
+          <w:sz w:val="24"/>
+        </w:rPr>
+        <w:t>Add</w:t>
+      </w:r>
+      <w:proofErr w:type="spellEnd"/>
+      <w:r>
+        <w:rPr>
+          <w:sz w:val="24"/>
+        </w:rPr>
+        <w:t xml:space="preserve"> </w:t>
+      </w:r>
+      <w:proofErr w:type="spellStart"/>
+      <w:r>
+        <w:rPr>
+          <w:sz w:val="24"/>
+        </w:rPr>
+        <w:t>rule</w:t>
+      </w:r>
+      <w:proofErr w:type="spellEnd"/>
+      <w:r>
+        <w:rPr>
+          <w:sz w:val="24"/>
+        </w:rPr>
+        <w:t xml:space="preserve"> </w:t>
+      </w:r>
+      <w:proofErr w:type="spellStart"/>
+      <w:r>
+        <w:rPr>
+          <w:sz w:val="24"/>
+        </w:rPr>
+        <w:t>group</w:t>
+      </w:r>
+      <w:proofErr w:type="spellEnd"/>
+      <w:r>
+        <w:rPr>
+          <w:sz w:val="24"/>
+        </w:rPr>
+        <w:t>.</w:t>
+      </w:r>
+    </w:p>
+    <w:p>
+      <w:pPr>
+        <w:ind w:left="0" w:firstLine="0"/>
+        <w:rPr>
+          <w:sz w:val="24"/>
+        </w:rPr>
+      </w:pPr>
+      <w:r>
+        <w:rPr>
+          <w:noProof/>
+          <w:sz w:val="24"/>
+          <w:lang w:eastAsia="ro-RO"/>
+        </w:rPr>
+        <w:drawing>
+          <wp:inline distT="0" distB="0" distL="0" distR="0">
+            <wp:extent cx="2841777" cy="1440000"/>
+            <wp:effectExtent l="19050" t="19050" r="15723" b="26850"/>
+            <wp:docPr id="39" name="Picture 1"/>
+            <wp:cNvGraphicFramePr>
+              <a:graphicFrameLocks xmlns:a="http://schemas.openxmlformats.org/drawingml/2006/main" noChangeAspect="1"/>
+            </wp:cNvGraphicFramePr>
+            <a:graphic xmlns:a="http://schemas.openxmlformats.org/drawingml/2006/main">
+              <a:graphicData uri="http://schemas.openxmlformats.org/drawingml/2006/picture">
+                <pic:pic xmlns:pic="http://schemas.openxmlformats.org/drawingml/2006/picture">
+                  <pic:nvPicPr>
+                    <pic:cNvPr id="0" name="Picture 1"/>
+                    <pic:cNvPicPr>
+                      <a:picLocks noChangeAspect="1" noChangeArrowheads="1"/>
+                    </pic:cNvPicPr>
+                  </pic:nvPicPr>
+                  <pic:blipFill>
+                    <a:blip r:embed="rId65" cstate="print"/>
+                    <a:srcRect/>
+                    <a:stretch>
+                      <a:fillRect/>
+                    </a:stretch>
+                  </pic:blipFill>
+                  <pic:spPr bwMode="auto">
+                    <a:xfrm>
+                      <a:off x="0" y="0"/>
+                      <a:ext cx="2841777" cy="1440000"/>
+                    </a:xfrm>
+                    <a:prstGeom prst="rect">
+                      <a:avLst/>
+                    </a:prstGeom>
+                    <a:noFill/>
+                    <a:ln w="9525">
+                      <a:solidFill>
+                        <a:schemeClr val="tx1"/>
+                      </a:solidFill>
+                      <a:miter lim="800000"/>
+                      <a:headEnd/>
+                      <a:tailEnd/>
+                    </a:ln>
+                  </pic:spPr>
+                </pic:pic>
+              </a:graphicData>
+            </a:graphic>
+          </wp:inline>
+        </w:drawing>
+      </w:r>
+      <w:r>
+        <w:rPr>
+          <w:sz w:val="24"/>
+        </w:rPr>
+        <w:t xml:space="preserve"> </w:t>
+      </w:r>
+      <w:r>
+        <w:rPr>
+          <w:noProof/>
+          <w:sz w:val="24"/>
+          <w:lang w:eastAsia="ro-RO"/>
+        </w:rPr>
+        <w:drawing>
+          <wp:inline distT="0" distB="0" distL="0" distR="0">
+            <wp:extent cx="2841777" cy="1440000"/>
+            <wp:effectExtent l="19050" t="19050" r="15723" b="26850"/>
+            <wp:docPr id="40" name="Picture 4"/>
+            <wp:cNvGraphicFramePr>
+              <a:graphicFrameLocks xmlns:a="http://schemas.openxmlformats.org/drawingml/2006/main" noChangeAspect="1"/>
+            </wp:cNvGraphicFramePr>
+            <a:graphic xmlns:a="http://schemas.openxmlformats.org/drawingml/2006/main">
+              <a:graphicData uri="http://schemas.openxmlformats.org/drawingml/2006/picture">
+                <pic:pic xmlns:pic="http://schemas.openxmlformats.org/drawingml/2006/picture">
+                  <pic:nvPicPr>
+                    <pic:cNvPr id="0" name="Picture 4"/>
+                    <pic:cNvPicPr>
+                      <a:picLocks noChangeAspect="1" noChangeArrowheads="1"/>
+                    </pic:cNvPicPr>
+                  </pic:nvPicPr>
+                  <pic:blipFill>
+                    <a:blip r:embed="rId66" cstate="print"/>
+                    <a:srcRect/>
+                    <a:stretch>
+                      <a:fillRect/>
+                    </a:stretch>
+                  </pic:blipFill>
+                  <pic:spPr bwMode="auto">
+                    <a:xfrm>
+                      <a:off x="0" y="0"/>
+                      <a:ext cx="2841777" cy="1440000"/>
+                    </a:xfrm>
+                    <a:prstGeom prst="rect">
+                      <a:avLst/>
+                    </a:prstGeom>
+                    <a:noFill/>
+                    <a:ln w="9525">
+                      <a:solidFill>
+                        <a:schemeClr val="tx1"/>
+                      </a:solidFill>
+                      <a:miter lim="800000"/>
+                      <a:headEnd/>
+                      <a:tailEnd/>
+                    </a:ln>
+                  </pic:spPr>
+                </pic:pic>
+              </a:graphicData>
+            </a:graphic>
+          </wp:inline>
+        </w:drawing>
+      </w:r>
+    </w:p>
+    <w:p>
+      <w:pPr>
+        <w:ind w:left="0" w:firstLine="0"/>
+        <w:rPr>
+          <w:sz w:val="24"/>
+        </w:rPr>
+      </w:pPr>
+    </w:p>
+    <w:p>
+      <w:pPr>
+        <w:pStyle w:val="ListParagraph"/>
+        <w:numPr>
+          <w:ilvl w:val="0"/>
+          <w:numId w:val="41"/>
+        </w:numPr>
+        <w:ind w:left="357" w:hanging="357"/>
+        <w:rPr>
+          <w:sz w:val="24"/>
+        </w:rPr>
+      </w:pPr>
+      <w:r>
+        <w:rPr>
+          <w:sz w:val="24"/>
+        </w:rPr>
+        <w:t xml:space="preserve">Funcţia </w:t>
+      </w:r>
+      <w:proofErr w:type="spellStart"/>
+      <w:r>
+        <w:rPr>
+          <w:sz w:val="24"/>
+        </w:rPr>
+        <w:t>wp</w:t>
+      </w:r>
+      <w:proofErr w:type="spellEnd"/>
+      <w:r>
+        <w:rPr>
+          <w:sz w:val="24"/>
+        </w:rPr>
+        <w:t>_</w:t>
+      </w:r>
+      <w:proofErr w:type="spellStart"/>
+      <w:r>
+        <w:rPr>
+          <w:sz w:val="24"/>
+        </w:rPr>
+        <w:t>reset</w:t>
+      </w:r>
+      <w:proofErr w:type="spellEnd"/>
+      <w:r>
+        <w:rPr>
+          <w:sz w:val="24"/>
+        </w:rPr>
+        <w:t>_postdata() resetează obiectul global Post</w:t>
+      </w:r>
+      <w:r>
+        <w:rPr>
+          <w:sz w:val="24"/>
+        </w:rPr>
+        <w:t xml:space="preserve"> la valorile implicite de interogare</w:t>
+      </w:r>
+      <w:r>
+        <w:rPr>
+          <w:sz w:val="24"/>
+        </w:rPr>
+        <w:t>, deci este indicat după fiecare interogare personalizată</w:t>
+      </w:r>
+      <w:r>
+        <w:rPr>
+          <w:sz w:val="24"/>
+        </w:rPr>
+        <w:t>, în cazul în care sunt mai multe pe aceeaşi pagină</w:t>
+      </w:r>
+      <w:r>
+        <w:rPr>
+          <w:sz w:val="24"/>
+        </w:rPr>
+        <w:t>.</w:t>
+      </w:r>
+    </w:p>
+    <w:p>
+      <w:pPr>
+        <w:ind w:left="0" w:firstLine="0"/>
+        <w:rPr>
+          <w:sz w:val="24"/>
+        </w:rPr>
+      </w:pPr>
+    </w:p>
+    <w:p>
+      <w:pPr>
+        <w:pStyle w:val="Heading2"/>
+      </w:pPr>
+      <w:r>
+        <w:t>Imagini caracteristice</w:t>
+      </w:r>
+    </w:p>
+    <w:p>
+      <w:pPr>
+        <w:pStyle w:val="ListParagraph"/>
+        <w:numPr>
+          <w:ilvl w:val="0"/>
+          <w:numId w:val="41"/>
+        </w:numPr>
+        <w:ind w:left="357" w:hanging="357"/>
+        <w:rPr>
+          <w:sz w:val="24"/>
+        </w:rPr>
+      </w:pPr>
+      <w:r>
+        <w:rPr>
+          <w:sz w:val="24"/>
+        </w:rPr>
+        <w:t>Implicit, temele nu suportă caracteristica de imagini caracteristice (</w:t>
+      </w:r>
+      <w:proofErr w:type="spellStart"/>
+      <w:r>
+        <w:rPr>
+          <w:sz w:val="24"/>
+        </w:rPr>
+        <w:t>Featured</w:t>
+      </w:r>
+      <w:proofErr w:type="spellEnd"/>
+      <w:r>
+        <w:rPr>
+          <w:sz w:val="24"/>
+        </w:rPr>
+        <w:t xml:space="preserve"> </w:t>
+      </w:r>
+      <w:proofErr w:type="spellStart"/>
+      <w:r>
+        <w:rPr>
+          <w:sz w:val="24"/>
+        </w:rPr>
+        <w:t>Images</w:t>
+      </w:r>
+      <w:proofErr w:type="spellEnd"/>
+      <w:r>
+        <w:rPr>
+          <w:sz w:val="24"/>
+        </w:rPr>
+        <w:t xml:space="preserve">) – se pot activa în funcţia </w:t>
+      </w:r>
+      <w:proofErr w:type="spellStart"/>
+      <w:r>
+        <w:rPr>
+          <w:sz w:val="24"/>
+        </w:rPr>
+        <w:t>functions.php</w:t>
+      </w:r>
+      <w:proofErr w:type="spellEnd"/>
+      <w:r>
+        <w:rPr>
+          <w:sz w:val="24"/>
+        </w:rPr>
+        <w:t xml:space="preserve"> cu </w:t>
+      </w:r>
+      <w:proofErr w:type="spellStart"/>
+      <w:r>
+        <w:rPr>
+          <w:sz w:val="24"/>
+        </w:rPr>
+        <w:t>add</w:t>
+      </w:r>
+      <w:proofErr w:type="spellEnd"/>
+      <w:r>
+        <w:rPr>
+          <w:sz w:val="24"/>
+        </w:rPr>
+        <w:t>_theme_</w:t>
+      </w:r>
+      <w:proofErr w:type="spellStart"/>
+      <w:r>
+        <w:rPr>
+          <w:sz w:val="24"/>
+        </w:rPr>
+        <w:t>support</w:t>
+      </w:r>
+      <w:proofErr w:type="spellEnd"/>
+      <w:r>
+        <w:rPr>
+          <w:sz w:val="24"/>
+        </w:rPr>
+        <w:t>(</w:t>
+      </w:r>
+      <w:r>
+        <w:rPr>
+          <w:sz w:val="24"/>
+          <w:lang w:val="en-US"/>
+        </w:rPr>
+        <w:t>‘post-thumbnails’)</w:t>
+      </w:r>
+      <w:r>
+        <w:rPr>
+          <w:sz w:val="24"/>
+        </w:rPr>
+        <w:t>.</w:t>
+      </w:r>
+    </w:p>
+    <w:p>
+      <w:pPr>
+        <w:pStyle w:val="ListParagraph"/>
+        <w:numPr>
+          <w:ilvl w:val="0"/>
+          <w:numId w:val="41"/>
+        </w:numPr>
+        <w:ind w:left="357" w:hanging="357"/>
+        <w:rPr>
+          <w:sz w:val="24"/>
+        </w:rPr>
+      </w:pPr>
+      <w:r>
+        <w:rPr>
+          <w:sz w:val="24"/>
+        </w:rPr>
+        <w:t>Această setare are efect pentru postări de tip blog</w:t>
+      </w:r>
+      <w:r>
+        <w:rPr>
+          <w:sz w:val="24"/>
+        </w:rPr>
+        <w:t xml:space="preserve">, dar pentru postări personalizate mai trebuie adăugat argumentul </w:t>
+      </w:r>
+      <w:proofErr w:type="spellStart"/>
+      <w:r>
+        <w:rPr>
+          <w:sz w:val="24"/>
+        </w:rPr>
+        <w:t>thumbnail</w:t>
+      </w:r>
+      <w:proofErr w:type="spellEnd"/>
+      <w:r>
+        <w:rPr>
+          <w:sz w:val="24"/>
+        </w:rPr>
+        <w:t xml:space="preserve"> în tabloul asociativ </w:t>
+      </w:r>
+      <w:proofErr w:type="spellStart"/>
+      <w:r>
+        <w:rPr>
+          <w:sz w:val="24"/>
+        </w:rPr>
+        <w:t>support</w:t>
+      </w:r>
+      <w:proofErr w:type="spellEnd"/>
+      <w:r>
+        <w:rPr>
+          <w:sz w:val="24"/>
+        </w:rPr>
+        <w:t xml:space="preserve"> de la funcţia </w:t>
+      </w:r>
+      <w:proofErr w:type="spellStart"/>
+      <w:r>
+        <w:rPr>
+          <w:sz w:val="24"/>
+        </w:rPr>
+        <w:t>regiter</w:t>
+      </w:r>
+      <w:proofErr w:type="spellEnd"/>
+      <w:r>
+        <w:rPr>
+          <w:sz w:val="24"/>
+        </w:rPr>
+        <w:t>_post_</w:t>
+      </w:r>
+      <w:proofErr w:type="spellStart"/>
+      <w:r>
+        <w:rPr>
+          <w:sz w:val="24"/>
+        </w:rPr>
+        <w:t>type</w:t>
+      </w:r>
+      <w:proofErr w:type="spellEnd"/>
+      <w:r>
+        <w:rPr>
+          <w:sz w:val="24"/>
+        </w:rPr>
+        <w:t>() pentru tipul de postare respectiv</w:t>
+      </w:r>
+      <w:r>
+        <w:rPr>
+          <w:sz w:val="24"/>
+        </w:rPr>
+        <w:t>.</w:t>
+      </w:r>
+    </w:p>
+    <w:p>
+      <w:pPr>
+        <w:ind w:left="0" w:firstLine="0"/>
+        <w:rPr>
+          <w:sz w:val="24"/>
+        </w:rPr>
+      </w:pPr>
+      <w:r>
+        <w:rPr>
+          <w:noProof/>
+          <w:sz w:val="24"/>
+          <w:lang w:eastAsia="ro-RO"/>
+        </w:rPr>
+        <w:drawing>
+          <wp:inline distT="0" distB="0" distL="0" distR="0">
+            <wp:extent cx="3418310" cy="1080000"/>
+            <wp:effectExtent l="19050" t="0" r="0" b="0"/>
+            <wp:docPr id="45" name="Picture 13"/>
+            <wp:cNvGraphicFramePr>
+              <a:graphicFrameLocks xmlns:a="http://schemas.openxmlformats.org/drawingml/2006/main" noChangeAspect="1"/>
+            </wp:cNvGraphicFramePr>
+            <a:graphic xmlns:a="http://schemas.openxmlformats.org/drawingml/2006/main">
+              <a:graphicData uri="http://schemas.openxmlformats.org/drawingml/2006/picture">
+                <pic:pic xmlns:pic="http://schemas.openxmlformats.org/drawingml/2006/picture">
+                  <pic:nvPicPr>
+                    <pic:cNvPr id="0" name="Picture 13"/>
+                    <pic:cNvPicPr>
+                      <a:picLocks noChangeAspect="1" noChangeArrowheads="1"/>
+                    </pic:cNvPicPr>
+                  </pic:nvPicPr>
+                  <pic:blipFill>
+                    <a:blip r:embed="rId67" cstate="print"/>
+                    <a:srcRect/>
+                    <a:stretch>
+                      <a:fillRect/>
+                    </a:stretch>
+                  </pic:blipFill>
+                  <pic:spPr bwMode="auto">
+                    <a:xfrm>
+                      <a:off x="0" y="0"/>
+                      <a:ext cx="3418310" cy="1080000"/>
+                    </a:xfrm>
+                    <a:prstGeom prst="rect">
+                      <a:avLst/>
+                    </a:prstGeom>
+                    <a:noFill/>
+                    <a:ln w="9525">
+                      <a:noFill/>
+                      <a:miter lim="800000"/>
+                      <a:headEnd/>
+                      <a:tailEnd/>
+                    </a:ln>
+                  </pic:spPr>
+                </pic:pic>
+              </a:graphicData>
+            </a:graphic>
+          </wp:inline>
+        </w:drawing>
+      </w:r>
+    </w:p>
+    <w:p>
+      <w:pPr>
+        <w:ind w:left="0" w:firstLine="0"/>
+        <w:rPr>
+          <w:sz w:val="24"/>
+        </w:rPr>
+      </w:pPr>
+    </w:p>
+    <w:p>
+      <w:pPr>
+        <w:pStyle w:val="ListParagraph"/>
+        <w:numPr>
+          <w:ilvl w:val="0"/>
+          <w:numId w:val="42"/>
+        </w:numPr>
+        <w:ind w:left="357" w:hanging="357"/>
+        <w:rPr>
+          <w:sz w:val="24"/>
+        </w:rPr>
+      </w:pPr>
+      <w:r>
+        <w:rPr>
+          <w:sz w:val="24"/>
+        </w:rPr>
+        <w:lastRenderedPageBreak/>
+        <w:t xml:space="preserve">Afişarea unei imagini asociate caracteristice cu o postare se face cu funcţia </w:t>
+      </w:r>
+      <w:proofErr w:type="spellStart"/>
+      <w:r>
+        <w:rPr>
+          <w:sz w:val="24"/>
+        </w:rPr>
+        <w:t>the</w:t>
+      </w:r>
+      <w:proofErr w:type="spellEnd"/>
+      <w:r>
+        <w:rPr>
+          <w:sz w:val="24"/>
+        </w:rPr>
+        <w:t>_post_</w:t>
+      </w:r>
+      <w:proofErr w:type="spellStart"/>
+      <w:r>
+        <w:rPr>
+          <w:sz w:val="24"/>
+        </w:rPr>
+        <w:t>thumbnail</w:t>
+      </w:r>
+      <w:proofErr w:type="spellEnd"/>
+      <w:r>
+        <w:rPr>
+          <w:sz w:val="24"/>
+        </w:rPr>
+        <w:t xml:space="preserve">(), iar adresa ei este dată d funcţia </w:t>
+      </w:r>
+      <w:proofErr w:type="spellStart"/>
+      <w:r>
+        <w:rPr>
+          <w:sz w:val="24"/>
+        </w:rPr>
+        <w:t>the</w:t>
+      </w:r>
+      <w:proofErr w:type="spellEnd"/>
+      <w:r>
+        <w:rPr>
+          <w:sz w:val="24"/>
+        </w:rPr>
+        <w:t>_post_</w:t>
+      </w:r>
+      <w:proofErr w:type="spellStart"/>
+      <w:r>
+        <w:rPr>
+          <w:sz w:val="24"/>
+        </w:rPr>
+        <w:t>thumbnail</w:t>
+      </w:r>
+      <w:proofErr w:type="spellEnd"/>
+      <w:r>
+        <w:rPr>
+          <w:sz w:val="24"/>
+        </w:rPr>
+        <w:t>_</w:t>
+      </w:r>
+      <w:proofErr w:type="spellStart"/>
+      <w:r>
+        <w:rPr>
+          <w:sz w:val="24"/>
+        </w:rPr>
+        <w:t>url</w:t>
+      </w:r>
+      <w:proofErr w:type="spellEnd"/>
+      <w:r>
+        <w:rPr>
+          <w:sz w:val="24"/>
+        </w:rPr>
+        <w:t>().</w:t>
+      </w:r>
+    </w:p>
+    <w:p>
+      <w:pPr>
+        <w:pStyle w:val="ListParagraph"/>
+        <w:numPr>
+          <w:ilvl w:val="0"/>
+          <w:numId w:val="42"/>
+        </w:numPr>
+        <w:ind w:left="357" w:hanging="357"/>
+        <w:rPr>
+          <w:sz w:val="24"/>
+        </w:rPr>
+      </w:pPr>
+      <w:r>
+        <w:rPr>
+          <w:sz w:val="24"/>
+        </w:rPr>
+        <w:t xml:space="preserve">Atunci când se încarcă o imagine într-o postare, </w:t>
+      </w:r>
+      <w:proofErr w:type="spellStart"/>
+      <w:r>
+        <w:rPr>
+          <w:sz w:val="24"/>
+        </w:rPr>
+        <w:t>WordPress</w:t>
+      </w:r>
+      <w:proofErr w:type="spellEnd"/>
+      <w:r>
+        <w:rPr>
+          <w:sz w:val="24"/>
+        </w:rPr>
+        <w:t xml:space="preserve"> generează automat copii ale acelei imagini la rezoluţii mai mici şi una pe orientare opusă faţă de cea originală (</w:t>
+      </w:r>
+      <w:proofErr w:type="spellStart"/>
+      <w:r>
+        <w:rPr>
+          <w:sz w:val="24"/>
+        </w:rPr>
+        <w:t>portrait</w:t>
+      </w:r>
+      <w:proofErr w:type="spellEnd"/>
+      <w:r>
+        <w:rPr>
+          <w:sz w:val="24"/>
+        </w:rPr>
+        <w:t>/</w:t>
+      </w:r>
+      <w:proofErr w:type="spellStart"/>
+      <w:r>
+        <w:rPr>
+          <w:sz w:val="24"/>
+        </w:rPr>
+        <w:t>landscape</w:t>
+      </w:r>
+      <w:proofErr w:type="spellEnd"/>
+      <w:r>
+        <w:rPr>
+          <w:sz w:val="24"/>
+        </w:rPr>
+        <w:t>).</w:t>
+      </w:r>
+    </w:p>
+    <w:p>
+      <w:pPr>
+        <w:pStyle w:val="ListParagraph"/>
+        <w:numPr>
+          <w:ilvl w:val="0"/>
+          <w:numId w:val="42"/>
+        </w:numPr>
+        <w:ind w:left="357" w:hanging="357"/>
+        <w:rPr>
+          <w:sz w:val="24"/>
+        </w:rPr>
+      </w:pPr>
+      <w:r>
+        <w:rPr>
+          <w:sz w:val="24"/>
+        </w:rPr>
+        <w:t xml:space="preserve">În plus, se poate specifica şi să se genereze </w:t>
+      </w:r>
+      <w:r>
+        <w:rPr>
+          <w:sz w:val="24"/>
+        </w:rPr>
+        <w:t>o</w:t>
+      </w:r>
+      <w:r>
+        <w:rPr>
+          <w:sz w:val="24"/>
+        </w:rPr>
+        <w:t xml:space="preserve"> imagine la alte dimensiuni prin funcţia </w:t>
+      </w:r>
+      <w:proofErr w:type="spellStart"/>
+      <w:r>
+        <w:rPr>
+          <w:sz w:val="24"/>
+        </w:rPr>
+        <w:t>add</w:t>
+      </w:r>
+      <w:proofErr w:type="spellEnd"/>
+      <w:r>
+        <w:rPr>
+          <w:sz w:val="24"/>
+        </w:rPr>
+        <w:t>_</w:t>
+      </w:r>
+      <w:proofErr w:type="spellStart"/>
+      <w:r>
+        <w:rPr>
+          <w:sz w:val="24"/>
+        </w:rPr>
+        <w:t>image</w:t>
+      </w:r>
+      <w:proofErr w:type="spellEnd"/>
+      <w:r>
+        <w:rPr>
+          <w:sz w:val="24"/>
+        </w:rPr>
+        <w:t>_</w:t>
+      </w:r>
+      <w:proofErr w:type="spellStart"/>
+      <w:r>
+        <w:rPr>
+          <w:sz w:val="24"/>
+        </w:rPr>
+        <w:t>size</w:t>
+      </w:r>
+      <w:proofErr w:type="spellEnd"/>
+      <w:r>
+        <w:rPr>
+          <w:sz w:val="24"/>
+        </w:rPr>
+        <w:t>(</w:t>
+      </w:r>
+      <w:r>
+        <w:rPr>
+          <w:sz w:val="24"/>
+          <w:lang w:val="en-US"/>
+        </w:rPr>
+        <w:t>‘</w:t>
+      </w:r>
+      <w:proofErr w:type="spellStart"/>
+      <w:r>
+        <w:rPr>
+          <w:sz w:val="24"/>
+          <w:lang w:val="en-US"/>
+        </w:rPr>
+        <w:t>denumire</w:t>
+      </w:r>
+      <w:r>
+        <w:rPr>
+          <w:sz w:val="24"/>
+          <w:lang w:val="en-US"/>
+        </w:rPr>
+        <w:t>_format_imagine</w:t>
+      </w:r>
+      <w:proofErr w:type="spellEnd"/>
+      <w:r>
+        <w:rPr>
+          <w:sz w:val="24"/>
+          <w:lang w:val="en-US"/>
+        </w:rPr>
+        <w:t>’, ‘l</w:t>
+      </w:r>
+      <w:proofErr w:type="spellStart"/>
+      <w:r>
+        <w:rPr>
+          <w:sz w:val="24"/>
+        </w:rPr>
+        <w:t>ăţime</w:t>
+      </w:r>
+      <w:proofErr w:type="spellEnd"/>
+      <w:r>
+        <w:rPr>
+          <w:sz w:val="24"/>
+          <w:lang w:val="en-US"/>
+        </w:rPr>
+        <w:t>’, ‘</w:t>
+      </w:r>
+      <w:proofErr w:type="spellStart"/>
+      <w:r>
+        <w:rPr>
+          <w:sz w:val="24"/>
+          <w:lang w:val="en-US"/>
+        </w:rPr>
+        <w:t>înălţime</w:t>
+      </w:r>
+      <w:proofErr w:type="spellEnd"/>
+      <w:r>
+        <w:rPr>
+          <w:sz w:val="24"/>
+          <w:lang w:val="en-US"/>
+        </w:rPr>
+        <w:t xml:space="preserve">’, true </w:t>
+      </w:r>
+      <w:proofErr w:type="spellStart"/>
+      <w:r>
+        <w:rPr>
+          <w:sz w:val="24"/>
+          <w:lang w:val="en-US"/>
+        </w:rPr>
+        <w:t>sau</w:t>
+      </w:r>
+      <w:proofErr w:type="spellEnd"/>
+      <w:r>
+        <w:rPr>
+          <w:sz w:val="24"/>
+          <w:lang w:val="en-US"/>
+        </w:rPr>
+        <w:t xml:space="preserve"> false</w:t>
+      </w:r>
+      <w:r>
+        <w:rPr>
+          <w:sz w:val="24"/>
+          <w:lang w:val="en-US"/>
+        </w:rPr>
+        <w:t xml:space="preserve"> </w:t>
+      </w:r>
+      <w:proofErr w:type="spellStart"/>
+      <w:r>
+        <w:rPr>
+          <w:sz w:val="24"/>
+          <w:lang w:val="en-US"/>
+        </w:rPr>
+        <w:t>sau</w:t>
+      </w:r>
+      <w:proofErr w:type="spellEnd"/>
+      <w:r>
+        <w:rPr>
+          <w:sz w:val="24"/>
+          <w:lang w:val="en-US"/>
+        </w:rPr>
+        <w:t xml:space="preserve"> array(‘</w:t>
+      </w:r>
+      <w:proofErr w:type="spellStart"/>
+      <w:r>
+        <w:rPr>
+          <w:sz w:val="24"/>
+          <w:lang w:val="en-US"/>
+        </w:rPr>
+        <w:t>left|right|center</w:t>
+      </w:r>
+      <w:proofErr w:type="spellEnd"/>
+      <w:r>
+        <w:rPr>
+          <w:sz w:val="24"/>
+          <w:lang w:val="en-US"/>
+        </w:rPr>
+        <w:t>’, ‘</w:t>
+      </w:r>
+      <w:proofErr w:type="spellStart"/>
+      <w:r>
+        <w:rPr>
+          <w:sz w:val="24"/>
+          <w:lang w:val="en-US"/>
+        </w:rPr>
+        <w:t>top|bottom|center</w:t>
+      </w:r>
+      <w:proofErr w:type="spellEnd"/>
+      <w:r>
+        <w:rPr>
+          <w:sz w:val="24"/>
+          <w:lang w:val="en-US"/>
+        </w:rPr>
+        <w:t>’</w:t>
+      </w:r>
+      <w:r>
+        <w:rPr>
+          <w:sz w:val="24"/>
+        </w:rPr>
+        <w:t>)</w:t>
+      </w:r>
+      <w:r>
+        <w:rPr>
+          <w:sz w:val="24"/>
+        </w:rPr>
+        <w:t xml:space="preserve"> – </w:t>
+      </w:r>
+      <w:proofErr w:type="spellStart"/>
+      <w:r>
+        <w:rPr>
+          <w:sz w:val="24"/>
+        </w:rPr>
+        <w:t>true</w:t>
+      </w:r>
+      <w:proofErr w:type="spellEnd"/>
+      <w:r>
+        <w:rPr>
+          <w:sz w:val="24"/>
+        </w:rPr>
+        <w:t xml:space="preserve"> sau false sunt dacă se doreşte ca imaginea fie decupată sau nu</w:t>
+      </w:r>
+      <w:r>
+        <w:rPr>
+          <w:sz w:val="24"/>
+        </w:rPr>
+        <w:t>, pentru a avea exact dimensiunile specificate</w:t>
+      </w:r>
+      <w:r>
+        <w:rPr>
+          <w:sz w:val="24"/>
+        </w:rPr>
+        <w:t xml:space="preserve"> în pixeli</w:t>
+      </w:r>
+      <w:r>
+        <w:rPr>
+          <w:sz w:val="24"/>
+        </w:rPr>
+        <w:t>, iar tabloul asociativ determină colţul de la care se doreşte decuparea</w:t>
+      </w:r>
+      <w:r>
+        <w:rPr>
+          <w:sz w:val="24"/>
+        </w:rPr>
+        <w:t>.</w:t>
+      </w:r>
+    </w:p>
+    <w:p>
+      <w:pPr>
+        <w:ind w:left="0" w:firstLine="0"/>
+        <w:rPr>
+          <w:sz w:val="24"/>
+        </w:rPr>
+      </w:pPr>
+      <w:r>
+        <w:rPr>
+          <w:noProof/>
+          <w:sz w:val="24"/>
+          <w:lang w:eastAsia="ro-RO"/>
+        </w:rPr>
+        <w:drawing>
+          <wp:inline distT="0" distB="0" distL="0" distR="0">
+            <wp:extent cx="4239362" cy="1440000"/>
+            <wp:effectExtent l="19050" t="0" r="8788" b="0"/>
+            <wp:docPr id="48" name="Picture 22"/>
+            <wp:cNvGraphicFramePr>
+              <a:graphicFrameLocks xmlns:a="http://schemas.openxmlformats.org/drawingml/2006/main" noChangeAspect="1"/>
+            </wp:cNvGraphicFramePr>
+            <a:graphic xmlns:a="http://schemas.openxmlformats.org/drawingml/2006/main">
+              <a:graphicData uri="http://schemas.openxmlformats.org/drawingml/2006/picture">
+                <pic:pic xmlns:pic="http://schemas.openxmlformats.org/drawingml/2006/picture">
+                  <pic:nvPicPr>
+                    <pic:cNvPr id="0" name="Picture 22"/>
+                    <pic:cNvPicPr>
+                      <a:picLocks noChangeAspect="1" noChangeArrowheads="1"/>
+                    </pic:cNvPicPr>
+                  </pic:nvPicPr>
+                  <pic:blipFill>
+                    <a:blip r:embed="rId68" cstate="print"/>
+                    <a:srcRect/>
+                    <a:stretch>
+                      <a:fillRect/>
+                    </a:stretch>
+                  </pic:blipFill>
+                  <pic:spPr bwMode="auto">
+                    <a:xfrm>
+                      <a:off x="0" y="0"/>
+                      <a:ext cx="4239362" cy="1440000"/>
+                    </a:xfrm>
+                    <a:prstGeom prst="rect">
+                      <a:avLst/>
+                    </a:prstGeom>
+                    <a:noFill/>
+                    <a:ln w="9525">
+                      <a:noFill/>
+                      <a:miter lim="800000"/>
+                      <a:headEnd/>
+                      <a:tailEnd/>
+                    </a:ln>
+                  </pic:spPr>
+                </pic:pic>
+              </a:graphicData>
+            </a:graphic>
+          </wp:inline>
+        </w:drawing>
+      </w:r>
+    </w:p>
+    <w:p>
+      <w:pPr>
+        <w:ind w:left="0" w:firstLine="0"/>
+        <w:rPr>
+          <w:sz w:val="24"/>
+        </w:rPr>
+      </w:pPr>
+    </w:p>
+    <w:p>
+      <w:pPr>
+        <w:pStyle w:val="ListParagraph"/>
+        <w:numPr>
+          <w:ilvl w:val="0"/>
+          <w:numId w:val="43"/>
+        </w:numPr>
+        <w:ind w:left="357" w:hanging="357"/>
+        <w:rPr>
+          <w:sz w:val="24"/>
+        </w:rPr>
+      </w:pPr>
+      <w:r>
+        <w:rPr>
+          <w:sz w:val="24"/>
+        </w:rPr>
+        <w:t>După definirea altor dimensiuni pentru imagini, atunci când se încarcă o imagine nouă, se generează şi imagini la dimensiunile specificate.</w:t>
+      </w:r>
+    </w:p>
+    <w:p>
+      <w:pPr>
+        <w:pStyle w:val="ListParagraph"/>
+        <w:numPr>
+          <w:ilvl w:val="0"/>
+          <w:numId w:val="43"/>
+        </w:numPr>
+        <w:ind w:left="357" w:hanging="357"/>
+        <w:rPr>
+          <w:sz w:val="24"/>
+        </w:rPr>
+      </w:pPr>
+      <w:r>
+        <w:rPr>
+          <w:sz w:val="24"/>
+        </w:rPr>
+        <w:t xml:space="preserve">Crearea retroactivă de imagini la dimensiunile setate ulterior încărcării lor se poate face instalând şi activând </w:t>
+      </w:r>
+      <w:proofErr w:type="spellStart"/>
+      <w:r>
+        <w:rPr>
+          <w:sz w:val="24"/>
+        </w:rPr>
+        <w:t>plugin-ul</w:t>
+      </w:r>
+      <w:proofErr w:type="spellEnd"/>
+      <w:r>
+        <w:rPr>
+          <w:sz w:val="24"/>
+        </w:rPr>
+        <w:t xml:space="preserve"> Regenerate </w:t>
+      </w:r>
+      <w:proofErr w:type="spellStart"/>
+      <w:r>
+        <w:rPr>
+          <w:sz w:val="24"/>
+        </w:rPr>
+        <w:t>Thumbnails</w:t>
+      </w:r>
+      <w:proofErr w:type="spellEnd"/>
+      <w:r>
+        <w:rPr>
+          <w:sz w:val="24"/>
+        </w:rPr>
+        <w:t>.</w:t>
+      </w:r>
+    </w:p>
+    <w:p>
+      <w:pPr>
+        <w:ind w:left="0" w:firstLine="0"/>
+        <w:rPr>
+          <w:sz w:val="24"/>
+          <w:lang w:val="en-US"/>
+        </w:rPr>
+      </w:pPr>
+      <w:r>
+        <w:rPr>
+          <w:noProof/>
+          <w:sz w:val="24"/>
+          <w:lang w:eastAsia="ro-RO"/>
+        </w:rPr>
+        <w:drawing>
+          <wp:anchor distT="0" distB="0" distL="114300" distR="114300" simplePos="0" relativeHeight="251659264" behindDoc="1" locked="0" layoutInCell="1" allowOverlap="1">
+            <wp:simplePos x="0" y="0"/>
+            <wp:positionH relativeFrom="column">
+              <wp:posOffset>128905</wp:posOffset>
+            </wp:positionH>
+            <wp:positionV relativeFrom="paragraph">
+              <wp:posOffset>14605</wp:posOffset>
+            </wp:positionV>
+            <wp:extent cx="2715895" cy="1443990"/>
+            <wp:effectExtent l="19050" t="0" r="8255" b="0"/>
+            <wp:wrapThrough wrapText="bothSides">
+              <wp:wrapPolygon edited="0">
+                <wp:start x="-152" y="0"/>
+                <wp:lineTo x="-152" y="21372"/>
+                <wp:lineTo x="21666" y="21372"/>
+                <wp:lineTo x="21666" y="0"/>
+                <wp:lineTo x="-152" y="0"/>
+              </wp:wrapPolygon>
+            </wp:wrapThrough>
+            <wp:docPr id="49" name="Picture 25"/>
+            <wp:cNvGraphicFramePr>
+              <a:graphicFrameLocks xmlns:a="http://schemas.openxmlformats.org/drawingml/2006/main" noChangeAspect="1"/>
+            </wp:cNvGraphicFramePr>
+            <a:graphic xmlns:a="http://schemas.openxmlformats.org/drawingml/2006/main">
+              <a:graphicData uri="http://schemas.openxmlformats.org/drawingml/2006/picture">
+                <pic:pic xmlns:pic="http://schemas.openxmlformats.org/drawingml/2006/picture">
+                  <pic:nvPicPr>
+                    <pic:cNvPr id="0" name="Picture 25"/>
+                    <pic:cNvPicPr>
+                      <a:picLocks noChangeAspect="1" noChangeArrowheads="1"/>
+                    </pic:cNvPicPr>
+                  </pic:nvPicPr>
+                  <pic:blipFill>
+                    <a:blip r:embed="rId69" cstate="print"/>
+                    <a:srcRect/>
+                    <a:stretch>
+                      <a:fillRect/>
+                    </a:stretch>
+                  </pic:blipFill>
+                  <pic:spPr bwMode="auto">
+                    <a:xfrm>
+                      <a:off x="0" y="0"/>
+                      <a:ext cx="2715895" cy="1443990"/>
+                    </a:xfrm>
+                    <a:prstGeom prst="rect">
+                      <a:avLst/>
+                    </a:prstGeom>
+                    <a:noFill/>
+                    <a:ln w="9525">
+                      <a:noFill/>
+                      <a:miter lim="800000"/>
+                      <a:headEnd/>
+                      <a:tailEnd/>
+                    </a:ln>
+                  </pic:spPr>
+                </pic:pic>
+              </a:graphicData>
+            </a:graphic>
+          </wp:anchor>
+        </w:drawing>
+      </w:r>
+      <w:r>
+        <w:rPr>
+          <w:sz w:val="24"/>
+        </w:rPr>
+        <w:t xml:space="preserve"> </w:t>
+      </w:r>
+      <w:r>
+        <w:rPr>
+          <w:sz w:val="24"/>
+        </w:rPr>
+        <w:drawing>
+          <wp:inline distT="0" distB="0" distL="0" distR="0">
+            <wp:extent cx="2780020" cy="2160000"/>
+            <wp:effectExtent l="19050" t="0" r="1280" b="0"/>
+            <wp:docPr id="52" name="Picture 31"/>
+            <wp:cNvGraphicFramePr>
+              <a:graphicFrameLocks xmlns:a="http://schemas.openxmlformats.org/drawingml/2006/main" noChangeAspect="1"/>
+            </wp:cNvGraphicFramePr>
+            <a:graphic xmlns:a="http://schemas.openxmlformats.org/drawingml/2006/main">
+              <a:graphicData uri="http://schemas.openxmlformats.org/drawingml/2006/picture">
+                <pic:pic xmlns:pic="http://schemas.openxmlformats.org/drawingml/2006/picture">
+                  <pic:nvPicPr>
+                    <pic:cNvPr id="0" name="Picture 31"/>
+                    <pic:cNvPicPr>
+                      <a:picLocks noChangeAspect="1" noChangeArrowheads="1"/>
+                    </pic:cNvPicPr>
+                  </pic:nvPicPr>
+                  <pic:blipFill>
+                    <a:blip r:embed="rId70" cstate="print"/>
+                    <a:srcRect/>
+                    <a:stretch>
+                      <a:fillRect/>
+                    </a:stretch>
+                  </pic:blipFill>
+                  <pic:spPr bwMode="auto">
+                    <a:xfrm>
+                      <a:off x="0" y="0"/>
+                      <a:ext cx="2780020" cy="2160000"/>
+                    </a:xfrm>
+                    <a:prstGeom prst="rect">
+                      <a:avLst/>
+                    </a:prstGeom>
+                    <a:noFill/>
+                    <a:ln w="9525">
+                      <a:noFill/>
+                      <a:miter lim="800000"/>
+                      <a:headEnd/>
+                      <a:tailEnd/>
+                    </a:ln>
+                  </pic:spPr>
+                </pic:pic>
+              </a:graphicData>
+            </a:graphic>
+          </wp:inline>
+        </w:drawing>
+      </w:r>
+    </w:p>
+    <w:p>
+      <w:pPr>
+        <w:ind w:left="0" w:firstLine="0"/>
+        <w:rPr>
+          <w:sz w:val="24"/>
+        </w:rPr>
+      </w:pPr>
+    </w:p>
+    <w:p>
+      <w:pPr>
+        <w:pStyle w:val="ListParagraph"/>
+        <w:numPr>
+          <w:ilvl w:val="0"/>
+          <w:numId w:val="44"/>
+        </w:numPr>
+        <w:ind w:left="357" w:hanging="357"/>
+        <w:rPr>
+          <w:sz w:val="24"/>
+        </w:rPr>
+      </w:pPr>
+      <w:r>
+        <w:rPr>
+          <w:sz w:val="24"/>
+        </w:rPr>
+        <w:t xml:space="preserve">În banda stângă a paginii de administrare este generată un meniu nou, </w:t>
+      </w:r>
+      <w:proofErr w:type="spellStart"/>
+      <w:r>
+        <w:rPr>
+          <w:sz w:val="24"/>
+        </w:rPr>
+        <w:t>Tools</w:t>
+      </w:r>
+      <w:proofErr w:type="spellEnd"/>
+      <w:r>
+        <w:rPr>
+          <w:sz w:val="24"/>
+        </w:rPr>
+        <w:t>.</w:t>
+      </w:r>
+    </w:p>
+    <w:p>
+      <w:pPr>
+        <w:pStyle w:val="ListParagraph"/>
+        <w:numPr>
+          <w:ilvl w:val="0"/>
+          <w:numId w:val="44"/>
+        </w:numPr>
+        <w:ind w:left="357" w:hanging="357"/>
+        <w:rPr>
+          <w:sz w:val="24"/>
+        </w:rPr>
+      </w:pPr>
+      <w:r>
+        <w:rPr>
+          <w:sz w:val="24"/>
+        </w:rPr>
+        <w:t xml:space="preserve">Folosirea imaginilor cu dimensiunile stabilite în fişierul </w:t>
+      </w:r>
+      <w:proofErr w:type="spellStart"/>
+      <w:r>
+        <w:rPr>
+          <w:sz w:val="24"/>
+        </w:rPr>
+        <w:t>functions.php</w:t>
+      </w:r>
+      <w:proofErr w:type="spellEnd"/>
+      <w:r>
+        <w:rPr>
+          <w:sz w:val="24"/>
+        </w:rPr>
+        <w:t xml:space="preserve"> </w:t>
+      </w:r>
+      <w:r>
+        <w:rPr>
+          <w:sz w:val="24"/>
+          <w:lang w:val="en-US"/>
+        </w:rPr>
+        <w:t xml:space="preserve">&gt; function </w:t>
+      </w:r>
+      <w:proofErr w:type="spellStart"/>
+      <w:r>
+        <w:rPr>
+          <w:sz w:val="24"/>
+          <w:lang w:val="en-US"/>
+        </w:rPr>
+        <w:t>university_features</w:t>
+      </w:r>
+      <w:proofErr w:type="spellEnd"/>
+      <w:r>
+        <w:rPr>
+          <w:sz w:val="24"/>
+          <w:lang w:val="en-US"/>
+        </w:rPr>
+        <w:t xml:space="preserve">(), se </w:t>
+      </w:r>
+      <w:r>
+        <w:rPr>
+          <w:sz w:val="24"/>
+        </w:rPr>
+        <w:t xml:space="preserve">face prin apelul </w:t>
+      </w:r>
+      <w:r>
+        <w:rPr>
+          <w:sz w:val="24"/>
+        </w:rPr>
+        <w:t xml:space="preserve">funcţiei </w:t>
+      </w:r>
+      <w:proofErr w:type="spellStart"/>
+      <w:r>
+        <w:rPr>
+          <w:sz w:val="24"/>
+        </w:rPr>
+        <w:t>the</w:t>
+      </w:r>
+      <w:proofErr w:type="spellEnd"/>
+      <w:r>
+        <w:rPr>
+          <w:sz w:val="24"/>
+        </w:rPr>
+        <w:t>_post_</w:t>
+      </w:r>
+      <w:proofErr w:type="spellStart"/>
+      <w:r>
+        <w:rPr>
+          <w:sz w:val="24"/>
+        </w:rPr>
+        <w:t>thumbnail</w:t>
+      </w:r>
+      <w:proofErr w:type="spellEnd"/>
+      <w:r>
+        <w:rPr>
+          <w:sz w:val="24"/>
+        </w:rPr>
+        <w:t xml:space="preserve">() şi </w:t>
+      </w:r>
+      <w:proofErr w:type="spellStart"/>
+      <w:r>
+        <w:rPr>
+          <w:sz w:val="24"/>
+        </w:rPr>
+        <w:t>the</w:t>
+      </w:r>
+      <w:proofErr w:type="spellEnd"/>
+      <w:r>
+        <w:rPr>
+          <w:sz w:val="24"/>
+        </w:rPr>
+        <w:t>_post_</w:t>
+      </w:r>
+      <w:proofErr w:type="spellStart"/>
+      <w:r>
+        <w:rPr>
+          <w:sz w:val="24"/>
+        </w:rPr>
+        <w:t>thumbnail</w:t>
+      </w:r>
+      <w:proofErr w:type="spellEnd"/>
+      <w:r>
+        <w:rPr>
+          <w:sz w:val="24"/>
+        </w:rPr>
+        <w:t>_</w:t>
+      </w:r>
+      <w:proofErr w:type="spellStart"/>
+      <w:r>
+        <w:rPr>
+          <w:sz w:val="24"/>
+        </w:rPr>
+        <w:t>url</w:t>
+      </w:r>
+      <w:proofErr w:type="spellEnd"/>
+      <w:r>
+        <w:rPr>
+          <w:sz w:val="24"/>
+        </w:rPr>
+        <w:t>() cu argumentul denumirii formatului imaginii</w:t>
+      </w:r>
+      <w:r>
+        <w:rPr>
+          <w:sz w:val="24"/>
+        </w:rPr>
+        <w:t>.</w:t>
+      </w:r>
+    </w:p>
+    <w:p>
+      <w:pPr>
+        <w:pStyle w:val="ListParagraph"/>
+        <w:numPr>
+          <w:ilvl w:val="0"/>
+          <w:numId w:val="44"/>
+        </w:numPr>
+        <w:ind w:left="357" w:hanging="357"/>
+        <w:rPr>
+          <w:sz w:val="24"/>
+        </w:rPr>
+      </w:pPr>
+      <w:r>
+        <w:rPr>
+          <w:sz w:val="24"/>
+        </w:rPr>
+        <w:t xml:space="preserve">Decuparea imaginilor se poate face şi cu ajutorul </w:t>
+      </w:r>
+      <w:proofErr w:type="spellStart"/>
+      <w:r>
+        <w:rPr>
+          <w:sz w:val="24"/>
+        </w:rPr>
+        <w:t>plugin-ului</w:t>
+      </w:r>
+      <w:proofErr w:type="spellEnd"/>
+      <w:r>
+        <w:rPr>
+          <w:sz w:val="24"/>
+        </w:rPr>
+        <w:t xml:space="preserve"> Manual </w:t>
+      </w:r>
+      <w:proofErr w:type="spellStart"/>
+      <w:r>
+        <w:rPr>
+          <w:sz w:val="24"/>
+        </w:rPr>
+        <w:t>Image</w:t>
+      </w:r>
+      <w:proofErr w:type="spellEnd"/>
+      <w:r>
+        <w:rPr>
+          <w:sz w:val="24"/>
+        </w:rPr>
+        <w:t xml:space="preserve"> Crop </w:t>
+      </w:r>
+      <w:proofErr w:type="spellStart"/>
+      <w:r>
+        <w:rPr>
+          <w:sz w:val="24"/>
+        </w:rPr>
+        <w:t>tomasz</w:t>
+      </w:r>
+      <w:proofErr w:type="spellEnd"/>
+      <w:r>
+        <w:rPr>
+          <w:sz w:val="24"/>
+        </w:rPr>
+        <w:t>.</w:t>
+      </w:r>
+    </w:p>
+    <w:p>
+      <w:pPr>
+        <w:ind w:left="0" w:firstLine="0"/>
+        <w:rPr>
+          <w:sz w:val="24"/>
+        </w:rPr>
+      </w:pPr>
+      <w:r>
+        <w:rPr>
+          <w:noProof/>
+          <w:sz w:val="24"/>
+          <w:lang w:eastAsia="ro-RO"/>
+        </w:rPr>
+        <w:drawing>
+          <wp:inline distT="0" distB="0" distL="0" distR="0">
+            <wp:extent cx="2776348" cy="2160000"/>
+            <wp:effectExtent l="19050" t="0" r="4952" b="0"/>
+            <wp:docPr id="53" name="Picture 34"/>
+            <wp:cNvGraphicFramePr>
+              <a:graphicFrameLocks xmlns:a="http://schemas.openxmlformats.org/drawingml/2006/main" noChangeAspect="1"/>
+            </wp:cNvGraphicFramePr>
+            <a:graphic xmlns:a="http://schemas.openxmlformats.org/drawingml/2006/main">
+              <a:graphicData uri="http://schemas.openxmlformats.org/drawingml/2006/picture">
+                <pic:pic xmlns:pic="http://schemas.openxmlformats.org/drawingml/2006/picture">
+                  <pic:nvPicPr>
+                    <pic:cNvPr id="0" name="Picture 34"/>
+                    <pic:cNvPicPr>
+                      <a:picLocks noChangeAspect="1" noChangeArrowheads="1"/>
+                    </pic:cNvPicPr>
+                  </pic:nvPicPr>
+                  <pic:blipFill>
+                    <a:blip r:embed="rId71" cstate="print"/>
+                    <a:srcRect/>
+                    <a:stretch>
+                      <a:fillRect/>
+                    </a:stretch>
+                  </pic:blipFill>
+                  <pic:spPr bwMode="auto">
+                    <a:xfrm>
+                      <a:off x="0" y="0"/>
+                      <a:ext cx="2776348" cy="2160000"/>
+                    </a:xfrm>
+                    <a:prstGeom prst="rect">
+                      <a:avLst/>
+                    </a:prstGeom>
+                    <a:noFill/>
+                    <a:ln w="9525">
+                      <a:noFill/>
+                      <a:miter lim="800000"/>
+                      <a:headEnd/>
+                      <a:tailEnd/>
+                    </a:ln>
+                  </pic:spPr>
+                </pic:pic>
+              </a:graphicData>
+            </a:graphic>
+          </wp:inline>
+        </w:drawing>
+      </w:r>
+      <w:r>
+        <w:rPr>
+          <w:sz w:val="24"/>
+        </w:rPr>
+        <w:t xml:space="preserve"> </w:t>
+      </w:r>
+      <w:r>
+        <w:rPr>
+          <w:noProof/>
+          <w:sz w:val="24"/>
+          <w:lang w:eastAsia="ro-RO"/>
+        </w:rPr>
+        <w:drawing>
+          <wp:inline distT="0" distB="0" distL="0" distR="0">
+            <wp:extent cx="1840069" cy="1080000"/>
+            <wp:effectExtent l="19050" t="0" r="7781" b="0"/>
+            <wp:docPr id="54" name="Picture 37"/>
+            <wp:cNvGraphicFramePr>
+              <a:graphicFrameLocks xmlns:a="http://schemas.openxmlformats.org/drawingml/2006/main" noChangeAspect="1"/>
+            </wp:cNvGraphicFramePr>
+            <a:graphic xmlns:a="http://schemas.openxmlformats.org/drawingml/2006/main">
+              <a:graphicData uri="http://schemas.openxmlformats.org/drawingml/2006/picture">
+                <pic:pic xmlns:pic="http://schemas.openxmlformats.org/drawingml/2006/picture">
+                  <pic:nvPicPr>
+                    <pic:cNvPr id="0" name="Picture 37"/>
+                    <pic:cNvPicPr>
+                      <a:picLocks noChangeAspect="1" noChangeArrowheads="1"/>
+                    </pic:cNvPicPr>
+                  </pic:nvPicPr>
+                  <pic:blipFill>
+                    <a:blip r:embed="rId72" cstate="print"/>
+                    <a:srcRect/>
+                    <a:stretch>
+                      <a:fillRect/>
+                    </a:stretch>
+                  </pic:blipFill>
+                  <pic:spPr bwMode="auto">
+                    <a:xfrm>
+                      <a:off x="0" y="0"/>
+                      <a:ext cx="1840069" cy="1080000"/>
+                    </a:xfrm>
+                    <a:prstGeom prst="rect">
+                      <a:avLst/>
+                    </a:prstGeom>
+                    <a:noFill/>
+                    <a:ln w="9525">
+                      <a:noFill/>
+                      <a:miter lim="800000"/>
+                      <a:headEnd/>
+                      <a:tailEnd/>
+                    </a:ln>
+                  </pic:spPr>
+                </pic:pic>
+              </a:graphicData>
+            </a:graphic>
+          </wp:inline>
+        </w:drawing>
+      </w:r>
+      <w:r>
+        <w:rPr>
+          <w:sz w:val="24"/>
+        </w:rPr>
+        <w:t xml:space="preserve"> </w:t>
+      </w:r>
+      <w:r>
+        <w:rPr>
+          <w:noProof/>
+          <w:sz w:val="24"/>
+          <w:lang w:eastAsia="ro-RO"/>
+        </w:rPr>
+        <w:drawing>
+          <wp:inline distT="0" distB="0" distL="0" distR="0">
+            <wp:extent cx="1533639" cy="1080000"/>
+            <wp:effectExtent l="19050" t="0" r="9411" b="0"/>
+            <wp:docPr id="55" name="Picture 40"/>
+            <wp:cNvGraphicFramePr>
+              <a:graphicFrameLocks xmlns:a="http://schemas.openxmlformats.org/drawingml/2006/main" noChangeAspect="1"/>
+            </wp:cNvGraphicFramePr>
+            <a:graphic xmlns:a="http://schemas.openxmlformats.org/drawingml/2006/main">
+              <a:graphicData uri="http://schemas.openxmlformats.org/drawingml/2006/picture">
+                <pic:pic xmlns:pic="http://schemas.openxmlformats.org/drawingml/2006/picture">
+                  <pic:nvPicPr>
+                    <pic:cNvPr id="0" name="Picture 40"/>
+                    <pic:cNvPicPr>
+                      <a:picLocks noChangeAspect="1" noChangeArrowheads="1"/>
+                    </pic:cNvPicPr>
+                  </pic:nvPicPr>
+                  <pic:blipFill>
+                    <a:blip r:embed="rId73" cstate="print"/>
+                    <a:srcRect/>
+                    <a:stretch>
+                      <a:fillRect/>
+                    </a:stretch>
+                  </pic:blipFill>
+                  <pic:spPr bwMode="auto">
+                    <a:xfrm>
+                      <a:off x="0" y="0"/>
+                      <a:ext cx="1533639" cy="1080000"/>
+                    </a:xfrm>
+                    <a:prstGeom prst="rect">
+                      <a:avLst/>
+                    </a:prstGeom>
+                    <a:noFill/>
+                    <a:ln w="9525">
+                      <a:noFill/>
+                      <a:miter lim="800000"/>
+                      <a:headEnd/>
+                      <a:tailEnd/>
+                    </a:ln>
+                  </pic:spPr>
+                </pic:pic>
+              </a:graphicData>
+            </a:graphic>
+          </wp:inline>
+        </w:drawing>
+      </w:r>
+    </w:p>
+    <w:p>
+      <w:pPr>
+        <w:ind w:left="0" w:firstLine="0"/>
+        <w:rPr>
+          <w:sz w:val="24"/>
+        </w:rPr>
+      </w:pPr>
+    </w:p>
+    <w:p>
+      <w:pPr>
+        <w:pStyle w:val="ListParagraph"/>
+        <w:numPr>
+          <w:ilvl w:val="0"/>
+          <w:numId w:val="44"/>
+        </w:numPr>
+        <w:ind w:left="357" w:hanging="357"/>
+        <w:rPr>
+          <w:sz w:val="24"/>
+        </w:rPr>
+      </w:pPr>
+      <w:proofErr w:type="spellStart"/>
+      <w:r>
+        <w:rPr>
+          <w:sz w:val="24"/>
+        </w:rPr>
+        <w:t>Shift</w:t>
+      </w:r>
+      <w:proofErr w:type="spellEnd"/>
+      <w:r>
+        <w:rPr>
+          <w:sz w:val="24"/>
+        </w:rPr>
+        <w:t xml:space="preserve"> + F5: reîmprospătarea hard a </w:t>
+      </w:r>
+      <w:proofErr w:type="spellStart"/>
+      <w:r>
+        <w:rPr>
+          <w:sz w:val="24"/>
+        </w:rPr>
+        <w:t>browser-ului</w:t>
+      </w:r>
+      <w:proofErr w:type="spellEnd"/>
+      <w:r>
+        <w:rPr>
+          <w:sz w:val="24"/>
+        </w:rPr>
+        <w:t>.</w:t>
+      </w:r>
+    </w:p>
+    <w:p>
+      <w:pPr>
+        <w:rPr>
+          <w:sz w:val="24"/>
+        </w:rPr>
+      </w:pPr>
+      <w:r>
+        <w:rPr>
+          <w:sz w:val="24"/>
+        </w:rPr>
+        <w:br w:type="page"/>
+      </w:r>
+    </w:p>
+    <w:p>
+      <w:pPr>
+        <w:pStyle w:val="Heading2"/>
+      </w:pPr>
+      <w:r>
+        <w:lastRenderedPageBreak/>
+        <w:t>Banner de pagină dinamic</w:t>
+      </w:r>
+    </w:p>
+    <w:p>
+      <w:pPr>
+        <w:pStyle w:val="ListParagraph"/>
+        <w:numPr>
+          <w:ilvl w:val="0"/>
+          <w:numId w:val="44"/>
+        </w:numPr>
+        <w:ind w:left="357" w:hanging="357"/>
+        <w:rPr>
+          <w:sz w:val="24"/>
+        </w:rPr>
+      </w:pPr>
+      <w:r>
+        <w:rPr>
+          <w:sz w:val="24"/>
+        </w:rPr>
+        <w:t xml:space="preserve">În </w:t>
+      </w:r>
+      <w:proofErr w:type="spellStart"/>
+      <w:r>
+        <w:rPr>
+          <w:sz w:val="24"/>
+        </w:rPr>
+        <w:t>WordPress</w:t>
+      </w:r>
+      <w:proofErr w:type="spellEnd"/>
+      <w:r>
+        <w:rPr>
+          <w:sz w:val="24"/>
+        </w:rPr>
+        <w:t>, o postare poate să aibă numai o imagine caracteristică.</w:t>
+      </w:r>
+    </w:p>
+    <w:p>
+      <w:pPr>
+        <w:pStyle w:val="ListParagraph"/>
+        <w:numPr>
+          <w:ilvl w:val="0"/>
+          <w:numId w:val="44"/>
+        </w:numPr>
+        <w:ind w:left="357" w:hanging="357"/>
+        <w:rPr>
+          <w:sz w:val="24"/>
+        </w:rPr>
+      </w:pPr>
+      <w:r>
+        <w:rPr>
+          <w:sz w:val="24"/>
+        </w:rPr>
+        <w:t xml:space="preserve">Pentru a </w:t>
+      </w:r>
+      <w:r>
+        <w:rPr>
+          <w:sz w:val="24"/>
+        </w:rPr>
+        <w:t>permite utilizatorilor să încarce un fişier</w:t>
+      </w:r>
+      <w:r>
+        <w:rPr>
+          <w:sz w:val="24"/>
+        </w:rPr>
+        <w:t xml:space="preserve"> sau un text</w:t>
+      </w:r>
+      <w:r>
+        <w:rPr>
+          <w:sz w:val="24"/>
+        </w:rPr>
+        <w:t>, se creează câmp</w:t>
+      </w:r>
+      <w:r>
+        <w:rPr>
+          <w:sz w:val="24"/>
+        </w:rPr>
+        <w:t>uri</w:t>
+      </w:r>
+      <w:r>
+        <w:rPr>
+          <w:sz w:val="24"/>
+        </w:rPr>
+        <w:t xml:space="preserve"> personalizat</w:t>
+      </w:r>
+      <w:r>
+        <w:rPr>
+          <w:sz w:val="24"/>
+        </w:rPr>
+        <w:t>e</w:t>
+      </w:r>
+      <w:r>
+        <w:rPr>
+          <w:sz w:val="24"/>
+        </w:rPr>
+        <w:t>, care să permită ace</w:t>
+      </w:r>
+      <w:r>
+        <w:rPr>
+          <w:sz w:val="24"/>
+        </w:rPr>
+        <w:t>ste</w:t>
+      </w:r>
+      <w:r>
+        <w:rPr>
+          <w:sz w:val="24"/>
+        </w:rPr>
+        <w:t xml:space="preserve"> caracteristic</w:t>
+      </w:r>
+      <w:r>
+        <w:rPr>
+          <w:sz w:val="24"/>
+        </w:rPr>
+        <w:t>i</w:t>
+      </w:r>
+      <w:r>
+        <w:rPr>
+          <w:sz w:val="24"/>
+        </w:rPr>
+        <w:t>.</w:t>
+      </w:r>
+    </w:p>
+    <w:p>
+      <w:pPr>
+        <w:pStyle w:val="ListParagraph"/>
+        <w:numPr>
+          <w:ilvl w:val="0"/>
+          <w:numId w:val="44"/>
+        </w:numPr>
+        <w:ind w:left="357" w:hanging="357"/>
+        <w:rPr>
+          <w:sz w:val="24"/>
+        </w:rPr>
+      </w:pPr>
+      <w:r>
+        <w:rPr>
+          <w:sz w:val="24"/>
+        </w:rPr>
+        <w:t>Se creează un grup de câmp, Page Banner, cu două câmpuri, unul pentru încărcarea textului şi unul pentru încărcarea imaginii.</w:t>
+      </w:r>
+    </w:p>
+    <w:p>
+      <w:pPr>
+        <w:pStyle w:val="ListParagraph"/>
+        <w:numPr>
+          <w:ilvl w:val="0"/>
+          <w:numId w:val="44"/>
+        </w:numPr>
+        <w:ind w:left="357" w:hanging="357"/>
+        <w:rPr>
+          <w:sz w:val="24"/>
+        </w:rPr>
+      </w:pPr>
+      <w:r>
+        <w:rPr>
+          <w:sz w:val="24"/>
+        </w:rPr>
+        <w:t xml:space="preserve">Afişarea subtitlului se face cu funcţia </w:t>
+      </w:r>
+      <w:proofErr w:type="spellStart"/>
+      <w:r>
+        <w:rPr>
+          <w:sz w:val="24"/>
+        </w:rPr>
+        <w:t>the</w:t>
+      </w:r>
+      <w:proofErr w:type="spellEnd"/>
+      <w:r>
+        <w:rPr>
+          <w:sz w:val="24"/>
+        </w:rPr>
+        <w:t>_</w:t>
+      </w:r>
+      <w:proofErr w:type="spellStart"/>
+      <w:r>
+        <w:rPr>
+          <w:sz w:val="24"/>
+        </w:rPr>
+        <w:t>field</w:t>
+      </w:r>
+      <w:proofErr w:type="spellEnd"/>
+      <w:r>
+        <w:rPr>
+          <w:sz w:val="24"/>
+        </w:rPr>
+        <w:t>(‘nume_subtitlu’).</w:t>
+      </w:r>
+    </w:p>
+    <w:p>
+      <w:pPr>
+        <w:pStyle w:val="ListParagraph"/>
+        <w:numPr>
+          <w:ilvl w:val="0"/>
+          <w:numId w:val="44"/>
+        </w:numPr>
+        <w:ind w:left="357" w:hanging="357"/>
+        <w:rPr>
+          <w:sz w:val="24"/>
+        </w:rPr>
+      </w:pPr>
+      <w:r>
+        <w:rPr>
+          <w:sz w:val="24"/>
+        </w:rPr>
+        <w:t>Pentru afişarea imaginii, întâi se preia într-o variabilă tabloul asociativ returnat de funcţia get_</w:t>
+      </w:r>
+      <w:proofErr w:type="spellStart"/>
+      <w:r>
+        <w:rPr>
+          <w:sz w:val="24"/>
+        </w:rPr>
+        <w:t>field</w:t>
+      </w:r>
+      <w:proofErr w:type="spellEnd"/>
+      <w:r>
+        <w:rPr>
+          <w:sz w:val="24"/>
+        </w:rPr>
+        <w:t xml:space="preserve">(‘nume_imagine_din_postare’), apoi se trimite </w:t>
+      </w:r>
+      <w:proofErr w:type="spellStart"/>
+      <w:r>
+        <w:rPr>
+          <w:sz w:val="24"/>
+        </w:rPr>
+        <w:t>browser-ului</w:t>
+      </w:r>
+      <w:proofErr w:type="spellEnd"/>
+      <w:r>
+        <w:rPr>
+          <w:sz w:val="24"/>
+        </w:rPr>
+        <w:t xml:space="preserve"> rezultatul elementului din tabloul asociativ </w:t>
+      </w:r>
+      <w:proofErr w:type="spellStart"/>
+      <w:r>
+        <w:rPr>
+          <w:sz w:val="24"/>
+        </w:rPr>
+        <w:t>$nume</w:t>
+      </w:r>
+      <w:proofErr w:type="spellEnd"/>
+      <w:r>
+        <w:rPr>
+          <w:sz w:val="24"/>
+        </w:rPr>
+        <w:t>_variabilă[‘</w:t>
+      </w:r>
+      <w:proofErr w:type="spellStart"/>
+      <w:r>
+        <w:rPr>
+          <w:sz w:val="24"/>
+        </w:rPr>
+        <w:t>url</w:t>
+      </w:r>
+      <w:proofErr w:type="spellEnd"/>
+      <w:r>
+        <w:rPr>
+          <w:sz w:val="24"/>
+        </w:rPr>
+        <w:t xml:space="preserve">’] sau, dacă s-a creat în prealabil o dimensiune personalizată de imagine, </w:t>
+      </w:r>
+      <w:proofErr w:type="spellStart"/>
+      <w:r>
+        <w:rPr>
+          <w:sz w:val="24"/>
+        </w:rPr>
+        <w:t>$nume</w:t>
+      </w:r>
+      <w:proofErr w:type="spellEnd"/>
+      <w:r>
+        <w:rPr>
+          <w:sz w:val="24"/>
+        </w:rPr>
+        <w:t>_variabilă[‘</w:t>
+      </w:r>
+      <w:proofErr w:type="spellStart"/>
+      <w:r>
+        <w:rPr>
+          <w:sz w:val="24"/>
+        </w:rPr>
+        <w:t>sizes</w:t>
+      </w:r>
+      <w:proofErr w:type="spellEnd"/>
+      <w:r>
+        <w:rPr>
+          <w:sz w:val="24"/>
+        </w:rPr>
+        <w:t>’][‘nume_dimensiune_personalizată’].</w:t>
+      </w:r>
+    </w:p>
+    <w:p>
+      <w:pPr>
+        <w:ind w:left="0" w:firstLine="0"/>
+        <w:rPr>
+          <w:sz w:val="24"/>
+          <w:lang w:val="en-US"/>
+        </w:rPr>
+      </w:pPr>
+      <w:r>
+        <w:rPr>
+          <w:noProof/>
+          <w:sz w:val="24"/>
+          <w:lang w:eastAsia="ro-RO"/>
+        </w:rPr>
+        <w:drawing>
+          <wp:inline distT="0" distB="0" distL="0" distR="0">
+            <wp:extent cx="3910957" cy="1080000"/>
+            <wp:effectExtent l="19050" t="0" r="0" b="0"/>
+            <wp:docPr id="56" name="Picture 43"/>
+            <wp:cNvGraphicFramePr>
+              <a:graphicFrameLocks xmlns:a="http://schemas.openxmlformats.org/drawingml/2006/main" noChangeAspect="1"/>
+            </wp:cNvGraphicFramePr>
+            <a:graphic xmlns:a="http://schemas.openxmlformats.org/drawingml/2006/main">
+              <a:graphicData uri="http://schemas.openxmlformats.org/drawingml/2006/picture">
+                <pic:pic xmlns:pic="http://schemas.openxmlformats.org/drawingml/2006/picture">
+                  <pic:nvPicPr>
+                    <pic:cNvPr id="0" name="Picture 43"/>
+                    <pic:cNvPicPr>
+                      <a:picLocks noChangeAspect="1" noChangeArrowheads="1"/>
+                    </pic:cNvPicPr>
+                  </pic:nvPicPr>
+                  <pic:blipFill>
+                    <a:blip r:embed="rId74" cstate="print"/>
+                    <a:srcRect/>
+                    <a:stretch>
+                      <a:fillRect/>
+                    </a:stretch>
+                  </pic:blipFill>
+                  <pic:spPr bwMode="auto">
+                    <a:xfrm>
+                      <a:off x="0" y="0"/>
+                      <a:ext cx="3910957" cy="1080000"/>
+                    </a:xfrm>
+                    <a:prstGeom prst="rect">
+                      <a:avLst/>
+                    </a:prstGeom>
+                    <a:noFill/>
+                    <a:ln w="9525">
+                      <a:noFill/>
+                      <a:miter lim="800000"/>
+                      <a:headEnd/>
+                      <a:tailEnd/>
+                    </a:ln>
+                  </pic:spPr>
+                </pic:pic>
+              </a:graphicData>
+            </a:graphic>
+          </wp:inline>
+        </w:drawing>
+      </w:r>
+    </w:p>
+    <w:p>
+      <w:pPr>
+        <w:ind w:left="0" w:firstLine="0"/>
+        <w:rPr>
+          <w:sz w:val="24"/>
+          <w:lang w:val="en-US"/>
+        </w:rPr>
+      </w:pPr>
+    </w:p>
+    <w:p>
+      <w:pPr>
+        <w:pStyle w:val="ListParagraph"/>
+        <w:numPr>
+          <w:ilvl w:val="0"/>
+          <w:numId w:val="44"/>
+        </w:numPr>
+        <w:ind w:left="357" w:hanging="357"/>
+        <w:rPr>
+          <w:sz w:val="24"/>
+        </w:rPr>
+      </w:pPr>
+      <w:proofErr w:type="spellStart"/>
+      <w:r>
+        <w:rPr>
+          <w:sz w:val="24"/>
+        </w:rPr>
+        <w:t>WordPress</w:t>
+      </w:r>
+      <w:proofErr w:type="spellEnd"/>
+      <w:r>
+        <w:rPr>
+          <w:sz w:val="24"/>
+        </w:rPr>
+        <w:t xml:space="preserve"> decupează o imagine implicit începând din </w:t>
+      </w:r>
+      <w:r>
+        <w:rPr>
+          <w:sz w:val="24"/>
+        </w:rPr>
+        <w:t>centru</w:t>
+      </w:r>
+      <w:r>
+        <w:rPr>
+          <w:sz w:val="24"/>
+        </w:rPr>
+        <w:t>l imaginii.</w:t>
+      </w:r>
+    </w:p>
+    <w:p>
+      <w:pPr>
+        <w:ind w:left="0" w:firstLine="0"/>
+        <w:rPr>
+          <w:sz w:val="24"/>
+          <w:lang w:val="en-US"/>
+        </w:rPr>
+      </w:pPr>
+    </w:p>
+    <w:p>
+      <w:pPr>
+        <w:ind w:left="0" w:firstLine="0"/>
+        <w:rPr>
+          <w:sz w:val="24"/>
+          <w:lang w:val="en-US"/>
         </w:rPr>
       </w:pPr>
     </w:p>
     <w:sectPr>
-      <w:headerReference w:type="default" r:id="rId65"/>
+      <w:headerReference w:type="default" r:id="rId75"/>
       <w:pgSz w:w="11907" w:h="16840" w:code="9"/>
       <w:pgMar w:top="567" w:right="567" w:bottom="397" w:left="567" w:header="284" w:footer="720" w:gutter="0"/>
       <w:cols w:space="720"/>
@@ -20924,6 +23077,119 @@
     </w:lvl>
   </w:abstractNum>
   <w:abstractNum w:abstractNumId="3">
+    <w:nsid w:val="0AC01AF3"/>
+    <w:multiLevelType w:val="hybridMultilevel"/>
+    <w:tmpl w:val="3C003392"/>
+    <w:lvl w:ilvl="0" w:tplc="04180001">
+      <w:start w:val="1"/>
+      <w:numFmt w:val="bullet"/>
+      <w:lvlText w:val=""/>
+      <w:lvlJc w:val="left"/>
+      <w:pPr>
+        <w:ind w:left="720" w:hanging="360"/>
+      </w:pPr>
+      <w:rPr>
+        <w:rFonts w:ascii="Symbol" w:hAnsi="Symbol" w:hint="default"/>
+      </w:rPr>
+    </w:lvl>
+    <w:lvl w:ilvl="1" w:tplc="04180003" w:tentative="1">
+      <w:start w:val="1"/>
+      <w:numFmt w:val="bullet"/>
+      <w:lvlText w:val="o"/>
+      <w:lvlJc w:val="left"/>
+      <w:pPr>
+        <w:ind w:left="1440" w:hanging="360"/>
+      </w:pPr>
+      <w:rPr>
+        <w:rFonts w:ascii="Courier New" w:hAnsi="Courier New" w:cs="Courier New" w:hint="default"/>
+      </w:rPr>
+    </w:lvl>
+    <w:lvl w:ilvl="2" w:tplc="04180005" w:tentative="1">
+      <w:start w:val="1"/>
+      <w:numFmt w:val="bullet"/>
+      <w:lvlText w:val=""/>
+      <w:lvlJc w:val="left"/>
+      <w:pPr>
+        <w:ind w:left="2160" w:hanging="360"/>
+      </w:pPr>
+      <w:rPr>
+        <w:rFonts w:ascii="Wingdings" w:hAnsi="Wingdings" w:hint="default"/>
+      </w:rPr>
+    </w:lvl>
+    <w:lvl w:ilvl="3" w:tplc="04180001" w:tentative="1">
+      <w:start w:val="1"/>
+      <w:numFmt w:val="bullet"/>
+      <w:lvlText w:val=""/>
+      <w:lvlJc w:val="left"/>
+      <w:pPr>
+        <w:ind w:left="2880" w:hanging="360"/>
+      </w:pPr>
+      <w:rPr>
+        <w:rFonts w:ascii="Symbol" w:hAnsi="Symbol" w:hint="default"/>
+      </w:rPr>
+    </w:lvl>
+    <w:lvl w:ilvl="4" w:tplc="04180003" w:tentative="1">
+      <w:start w:val="1"/>
+      <w:numFmt w:val="bullet"/>
+      <w:lvlText w:val="o"/>
+      <w:lvlJc w:val="left"/>
+      <w:pPr>
+        <w:ind w:left="3600" w:hanging="360"/>
+      </w:pPr>
+      <w:rPr>
+        <w:rFonts w:ascii="Courier New" w:hAnsi="Courier New" w:cs="Courier New" w:hint="default"/>
+      </w:rPr>
+    </w:lvl>
+    <w:lvl w:ilvl="5" w:tplc="04180005" w:tentative="1">
+      <w:start w:val="1"/>
+      <w:numFmt w:val="bullet"/>
+      <w:lvlText w:val=""/>
+      <w:lvlJc w:val="left"/>
+      <w:pPr>
+        <w:ind w:left="4320" w:hanging="360"/>
+      </w:pPr>
+      <w:rPr>
+        <w:rFonts w:ascii="Wingdings" w:hAnsi="Wingdings" w:hint="default"/>
+      </w:rPr>
+    </w:lvl>
+    <w:lvl w:ilvl="6" w:tplc="04180001" w:tentative="1">
+      <w:start w:val="1"/>
+      <w:numFmt w:val="bullet"/>
+      <w:lvlText w:val=""/>
+      <w:lvlJc w:val="left"/>
+      <w:pPr>
+        <w:ind w:left="5040" w:hanging="360"/>
+      </w:pPr>
+      <w:rPr>
+        <w:rFonts w:ascii="Symbol" w:hAnsi="Symbol" w:hint="default"/>
+      </w:rPr>
+    </w:lvl>
+    <w:lvl w:ilvl="7" w:tplc="04180003" w:tentative="1">
+      <w:start w:val="1"/>
+      <w:numFmt w:val="bullet"/>
+      <w:lvlText w:val="o"/>
+      <w:lvlJc w:val="left"/>
+      <w:pPr>
+        <w:ind w:left="5760" w:hanging="360"/>
+      </w:pPr>
+      <w:rPr>
+        <w:rFonts w:ascii="Courier New" w:hAnsi="Courier New" w:cs="Courier New" w:hint="default"/>
+      </w:rPr>
+    </w:lvl>
+    <w:lvl w:ilvl="8" w:tplc="04180005" w:tentative="1">
+      <w:start w:val="1"/>
+      <w:numFmt w:val="bullet"/>
+      <w:lvlText w:val=""/>
+      <w:lvlJc w:val="left"/>
+      <w:pPr>
+        <w:ind w:left="6480" w:hanging="360"/>
+      </w:pPr>
+      <w:rPr>
+        <w:rFonts w:ascii="Wingdings" w:hAnsi="Wingdings" w:hint="default"/>
+      </w:rPr>
+    </w:lvl>
+  </w:abstractNum>
+  <w:abstractNum w:abstractNumId="4">
     <w:nsid w:val="113856E8"/>
     <w:multiLevelType w:val="hybridMultilevel"/>
     <w:tmpl w:val="7B446E38"/>
@@ -21036,7 +23302,7 @@
       </w:rPr>
     </w:lvl>
   </w:abstractNum>
-  <w:abstractNum w:abstractNumId="4">
+  <w:abstractNum w:abstractNumId="5">
     <w:nsid w:val="154773A2"/>
     <w:multiLevelType w:val="hybridMultilevel"/>
     <w:tmpl w:val="4218F676"/>
@@ -21149,7 +23415,7 @@
       </w:rPr>
     </w:lvl>
   </w:abstractNum>
-  <w:abstractNum w:abstractNumId="5">
+  <w:abstractNum w:abstractNumId="6">
     <w:nsid w:val="15AC240B"/>
     <w:multiLevelType w:val="hybridMultilevel"/>
     <w:tmpl w:val="E12AC760"/>
@@ -21262,7 +23528,7 @@
       </w:rPr>
     </w:lvl>
   </w:abstractNum>
-  <w:abstractNum w:abstractNumId="6">
+  <w:abstractNum w:abstractNumId="7">
     <w:nsid w:val="17054464"/>
     <w:multiLevelType w:val="hybridMultilevel"/>
     <w:tmpl w:val="DA48B5A2"/>
@@ -21375,7 +23641,7 @@
       </w:rPr>
     </w:lvl>
   </w:abstractNum>
-  <w:abstractNum w:abstractNumId="7">
+  <w:abstractNum w:abstractNumId="8">
     <w:nsid w:val="1BEB4E35"/>
     <w:multiLevelType w:val="hybridMultilevel"/>
     <w:tmpl w:val="13D4F8B4"/>
@@ -21488,7 +23754,7 @@
       </w:rPr>
     </w:lvl>
   </w:abstractNum>
-  <w:abstractNum w:abstractNumId="8">
+  <w:abstractNum w:abstractNumId="9">
     <w:nsid w:val="1C7D23E3"/>
     <w:multiLevelType w:val="hybridMultilevel"/>
     <w:tmpl w:val="31088AAE"/>
@@ -21600,7 +23866,7 @@
       </w:rPr>
     </w:lvl>
   </w:abstractNum>
-  <w:abstractNum w:abstractNumId="9">
+  <w:abstractNum w:abstractNumId="10">
     <w:nsid w:val="20F05D15"/>
     <w:multiLevelType w:val="hybridMultilevel"/>
     <w:tmpl w:val="91A6278A"/>
@@ -21713,7 +23979,7 @@
       </w:rPr>
     </w:lvl>
   </w:abstractNum>
-  <w:abstractNum w:abstractNumId="10">
+  <w:abstractNum w:abstractNumId="11">
     <w:nsid w:val="22BA641D"/>
     <w:multiLevelType w:val="hybridMultilevel"/>
     <w:tmpl w:val="DDCC87DC"/>
@@ -21826,7 +24092,7 @@
       </w:rPr>
     </w:lvl>
   </w:abstractNum>
-  <w:abstractNum w:abstractNumId="11">
+  <w:abstractNum w:abstractNumId="12">
     <w:nsid w:val="24C60C13"/>
     <w:multiLevelType w:val="hybridMultilevel"/>
     <w:tmpl w:val="E01C43BC"/>
@@ -21939,7 +24205,7 @@
       </w:rPr>
     </w:lvl>
   </w:abstractNum>
-  <w:abstractNum w:abstractNumId="12">
+  <w:abstractNum w:abstractNumId="13">
     <w:nsid w:val="256D7BDE"/>
     <w:multiLevelType w:val="hybridMultilevel"/>
     <w:tmpl w:val="76C01860"/>
@@ -22052,7 +24318,7 @@
       </w:rPr>
     </w:lvl>
   </w:abstractNum>
-  <w:abstractNum w:abstractNumId="13">
+  <w:abstractNum w:abstractNumId="14">
     <w:nsid w:val="28627960"/>
     <w:multiLevelType w:val="hybridMultilevel"/>
     <w:tmpl w:val="72C2F51A"/>
@@ -22164,7 +24430,7 @@
       </w:rPr>
     </w:lvl>
   </w:abstractNum>
-  <w:abstractNum w:abstractNumId="14">
+  <w:abstractNum w:abstractNumId="15">
     <w:nsid w:val="2A856836"/>
     <w:multiLevelType w:val="hybridMultilevel"/>
     <w:tmpl w:val="4E242A00"/>
@@ -22277,7 +24543,7 @@
       </w:rPr>
     </w:lvl>
   </w:abstractNum>
-  <w:abstractNum w:abstractNumId="15">
+  <w:abstractNum w:abstractNumId="16">
     <w:nsid w:val="2AD850D1"/>
     <w:multiLevelType w:val="hybridMultilevel"/>
     <w:tmpl w:val="46F20892"/>
@@ -22390,7 +24656,7 @@
       </w:rPr>
     </w:lvl>
   </w:abstractNum>
-  <w:abstractNum w:abstractNumId="16">
+  <w:abstractNum w:abstractNumId="17">
     <w:nsid w:val="2C3D4948"/>
     <w:multiLevelType w:val="hybridMultilevel"/>
     <w:tmpl w:val="362CBB48"/>
@@ -22503,7 +24769,7 @@
       </w:rPr>
     </w:lvl>
   </w:abstractNum>
-  <w:abstractNum w:abstractNumId="17">
+  <w:abstractNum w:abstractNumId="18">
     <w:nsid w:val="2E40081D"/>
     <w:multiLevelType w:val="hybridMultilevel"/>
     <w:tmpl w:val="DB48FC28"/>
@@ -22616,7 +24882,7 @@
       </w:rPr>
     </w:lvl>
   </w:abstractNum>
-  <w:abstractNum w:abstractNumId="18">
+  <w:abstractNum w:abstractNumId="19">
     <w:nsid w:val="30294842"/>
     <w:multiLevelType w:val="hybridMultilevel"/>
     <w:tmpl w:val="8EC0C698"/>
@@ -22729,7 +24995,7 @@
       </w:rPr>
     </w:lvl>
   </w:abstractNum>
-  <w:abstractNum w:abstractNumId="19">
+  <w:abstractNum w:abstractNumId="20">
     <w:nsid w:val="382A5707"/>
     <w:multiLevelType w:val="hybridMultilevel"/>
     <w:tmpl w:val="EF2AD16E"/>
@@ -22842,7 +25108,7 @@
       </w:rPr>
     </w:lvl>
   </w:abstractNum>
-  <w:abstractNum w:abstractNumId="20">
+  <w:abstractNum w:abstractNumId="21">
     <w:nsid w:val="39861A17"/>
     <w:multiLevelType w:val="hybridMultilevel"/>
     <w:tmpl w:val="B004FEDA"/>
@@ -22955,7 +25221,7 @@
       </w:rPr>
     </w:lvl>
   </w:abstractNum>
-  <w:abstractNum w:abstractNumId="21">
+  <w:abstractNum w:abstractNumId="22">
     <w:nsid w:val="4009505F"/>
     <w:multiLevelType w:val="hybridMultilevel"/>
     <w:tmpl w:val="2D6E3A8C"/>
@@ -23068,7 +25334,7 @@
       </w:rPr>
     </w:lvl>
   </w:abstractNum>
-  <w:abstractNum w:abstractNumId="22">
+  <w:abstractNum w:abstractNumId="23">
     <w:nsid w:val="40B76C5B"/>
     <w:multiLevelType w:val="hybridMultilevel"/>
     <w:tmpl w:val="510A8688"/>
@@ -23181,7 +25447,7 @@
       </w:rPr>
     </w:lvl>
   </w:abstractNum>
-  <w:abstractNum w:abstractNumId="23">
+  <w:abstractNum w:abstractNumId="24">
     <w:nsid w:val="41034197"/>
     <w:multiLevelType w:val="hybridMultilevel"/>
     <w:tmpl w:val="1F24F9AA"/>
@@ -23294,7 +25560,7 @@
       </w:rPr>
     </w:lvl>
   </w:abstractNum>
-  <w:abstractNum w:abstractNumId="24">
+  <w:abstractNum w:abstractNumId="25">
     <w:nsid w:val="49451593"/>
     <w:multiLevelType w:val="hybridMultilevel"/>
     <w:tmpl w:val="38AEE80E"/>
@@ -23407,7 +25673,7 @@
       </w:rPr>
     </w:lvl>
   </w:abstractNum>
-  <w:abstractNum w:abstractNumId="25">
+  <w:abstractNum w:abstractNumId="26">
     <w:nsid w:val="4FA23CBF"/>
     <w:multiLevelType w:val="hybridMultilevel"/>
     <w:tmpl w:val="F10E3722"/>
@@ -23519,7 +25785,7 @@
       </w:rPr>
     </w:lvl>
   </w:abstractNum>
-  <w:abstractNum w:abstractNumId="26">
+  <w:abstractNum w:abstractNumId="27">
     <w:nsid w:val="50AD4FC8"/>
     <w:multiLevelType w:val="hybridMultilevel"/>
     <w:tmpl w:val="C2967D44"/>
@@ -23632,7 +25898,7 @@
       </w:rPr>
     </w:lvl>
   </w:abstractNum>
-  <w:abstractNum w:abstractNumId="27">
+  <w:abstractNum w:abstractNumId="28">
     <w:nsid w:val="53B45EDC"/>
     <w:multiLevelType w:val="hybridMultilevel"/>
     <w:tmpl w:val="C8282F04"/>
@@ -23745,7 +26011,7 @@
       </w:rPr>
     </w:lvl>
   </w:abstractNum>
-  <w:abstractNum w:abstractNumId="28">
+  <w:abstractNum w:abstractNumId="29">
     <w:nsid w:val="55637616"/>
     <w:multiLevelType w:val="hybridMultilevel"/>
     <w:tmpl w:val="307E9B42"/>
@@ -23858,7 +26124,7 @@
       </w:rPr>
     </w:lvl>
   </w:abstractNum>
-  <w:abstractNum w:abstractNumId="29">
+  <w:abstractNum w:abstractNumId="30">
     <w:nsid w:val="5590487A"/>
     <w:multiLevelType w:val="hybridMultilevel"/>
     <w:tmpl w:val="3DDA1F72"/>
@@ -23971,7 +26237,7 @@
       </w:rPr>
     </w:lvl>
   </w:abstractNum>
-  <w:abstractNum w:abstractNumId="30">
+  <w:abstractNum w:abstractNumId="31">
     <w:nsid w:val="562F0508"/>
     <w:multiLevelType w:val="hybridMultilevel"/>
     <w:tmpl w:val="9B4AE9A0"/>
@@ -24084,7 +26350,120 @@
       </w:rPr>
     </w:lvl>
   </w:abstractNum>
-  <w:abstractNum w:abstractNumId="31">
+  <w:abstractNum w:abstractNumId="32">
+    <w:nsid w:val="5B10506D"/>
+    <w:multiLevelType w:val="hybridMultilevel"/>
+    <w:tmpl w:val="4D50549C"/>
+    <w:lvl w:ilvl="0" w:tplc="04180001">
+      <w:start w:val="1"/>
+      <w:numFmt w:val="bullet"/>
+      <w:lvlText w:val=""/>
+      <w:lvlJc w:val="left"/>
+      <w:pPr>
+        <w:ind w:left="720" w:hanging="360"/>
+      </w:pPr>
+      <w:rPr>
+        <w:rFonts w:ascii="Symbol" w:hAnsi="Symbol" w:hint="default"/>
+      </w:rPr>
+    </w:lvl>
+    <w:lvl w:ilvl="1" w:tplc="04180003" w:tentative="1">
+      <w:start w:val="1"/>
+      <w:numFmt w:val="bullet"/>
+      <w:lvlText w:val="o"/>
+      <w:lvlJc w:val="left"/>
+      <w:pPr>
+        <w:ind w:left="1440" w:hanging="360"/>
+      </w:pPr>
+      <w:rPr>
+        <w:rFonts w:ascii="Courier New" w:hAnsi="Courier New" w:cs="Courier New" w:hint="default"/>
+      </w:rPr>
+    </w:lvl>
+    <w:lvl w:ilvl="2" w:tplc="04180005" w:tentative="1">
+      <w:start w:val="1"/>
+      <w:numFmt w:val="bullet"/>
+      <w:lvlText w:val=""/>
+      <w:lvlJc w:val="left"/>
+      <w:pPr>
+        <w:ind w:left="2160" w:hanging="360"/>
+      </w:pPr>
+      <w:rPr>
+        <w:rFonts w:ascii="Wingdings" w:hAnsi="Wingdings" w:hint="default"/>
+      </w:rPr>
+    </w:lvl>
+    <w:lvl w:ilvl="3" w:tplc="04180001" w:tentative="1">
+      <w:start w:val="1"/>
+      <w:numFmt w:val="bullet"/>
+      <w:lvlText w:val=""/>
+      <w:lvlJc w:val="left"/>
+      <w:pPr>
+        <w:ind w:left="2880" w:hanging="360"/>
+      </w:pPr>
+      <w:rPr>
+        <w:rFonts w:ascii="Symbol" w:hAnsi="Symbol" w:hint="default"/>
+      </w:rPr>
+    </w:lvl>
+    <w:lvl w:ilvl="4" w:tplc="04180003" w:tentative="1">
+      <w:start w:val="1"/>
+      <w:numFmt w:val="bullet"/>
+      <w:lvlText w:val="o"/>
+      <w:lvlJc w:val="left"/>
+      <w:pPr>
+        <w:ind w:left="3600" w:hanging="360"/>
+      </w:pPr>
+      <w:rPr>
+        <w:rFonts w:ascii="Courier New" w:hAnsi="Courier New" w:cs="Courier New" w:hint="default"/>
+      </w:rPr>
+    </w:lvl>
+    <w:lvl w:ilvl="5" w:tplc="04180005" w:tentative="1">
+      <w:start w:val="1"/>
+      <w:numFmt w:val="bullet"/>
+      <w:lvlText w:val=""/>
+      <w:lvlJc w:val="left"/>
+      <w:pPr>
+        <w:ind w:left="4320" w:hanging="360"/>
+      </w:pPr>
+      <w:rPr>
+        <w:rFonts w:ascii="Wingdings" w:hAnsi="Wingdings" w:hint="default"/>
+      </w:rPr>
+    </w:lvl>
+    <w:lvl w:ilvl="6" w:tplc="04180001" w:tentative="1">
+      <w:start w:val="1"/>
+      <w:numFmt w:val="bullet"/>
+      <w:lvlText w:val=""/>
+      <w:lvlJc w:val="left"/>
+      <w:pPr>
+        <w:ind w:left="5040" w:hanging="360"/>
+      </w:pPr>
+      <w:rPr>
+        <w:rFonts w:ascii="Symbol" w:hAnsi="Symbol" w:hint="default"/>
+      </w:rPr>
+    </w:lvl>
+    <w:lvl w:ilvl="7" w:tplc="04180003" w:tentative="1">
+      <w:start w:val="1"/>
+      <w:numFmt w:val="bullet"/>
+      <w:lvlText w:val="o"/>
+      <w:lvlJc w:val="left"/>
+      <w:pPr>
+        <w:ind w:left="5760" w:hanging="360"/>
+      </w:pPr>
+      <w:rPr>
+        <w:rFonts w:ascii="Courier New" w:hAnsi="Courier New" w:cs="Courier New" w:hint="default"/>
+      </w:rPr>
+    </w:lvl>
+    <w:lvl w:ilvl="8" w:tplc="04180005" w:tentative="1">
+      <w:start w:val="1"/>
+      <w:numFmt w:val="bullet"/>
+      <w:lvlText w:val=""/>
+      <w:lvlJc w:val="left"/>
+      <w:pPr>
+        <w:ind w:left="6480" w:hanging="360"/>
+      </w:pPr>
+      <w:rPr>
+        <w:rFonts w:ascii="Wingdings" w:hAnsi="Wingdings" w:hint="default"/>
+      </w:rPr>
+    </w:lvl>
+  </w:abstractNum>
+  <w:abstractNum w:abstractNumId="33">
     <w:nsid w:val="61B81536"/>
     <w:multiLevelType w:val="hybridMultilevel"/>
     <w:tmpl w:val="FD6EEEF8"/>
@@ -24197,7 +26576,7 @@
       </w:rPr>
     </w:lvl>
   </w:abstractNum>
-  <w:abstractNum w:abstractNumId="32">
+  <w:abstractNum w:abstractNumId="34">
     <w:nsid w:val="66C60941"/>
     <w:multiLevelType w:val="hybridMultilevel"/>
     <w:tmpl w:val="65084658"/>
@@ -24310,7 +26689,7 @@
       </w:rPr>
     </w:lvl>
   </w:abstractNum>
-  <w:abstractNum w:abstractNumId="33">
+  <w:abstractNum w:abstractNumId="35">
     <w:nsid w:val="680144C5"/>
     <w:multiLevelType w:val="hybridMultilevel"/>
     <w:tmpl w:val="79E00EE0"/>
@@ -24423,7 +26802,120 @@
       </w:rPr>
     </w:lvl>
   </w:abstractNum>
-  <w:abstractNum w:abstractNumId="34">
+  <w:abstractNum w:abstractNumId="36">
+    <w:nsid w:val="6DAA6971"/>
+    <w:multiLevelType w:val="hybridMultilevel"/>
+    <w:tmpl w:val="D35AB360"/>
+    <w:lvl w:ilvl="0" w:tplc="04180001">
+      <w:start w:val="1"/>
+      <w:numFmt w:val="bullet"/>
+      <w:lvlText w:val=""/>
+      <w:lvlJc w:val="left"/>
+      <w:pPr>
+        <w:ind w:left="720" w:hanging="360"/>
+      </w:pPr>
+      <w:rPr>
+        <w:rFonts w:ascii="Symbol" w:hAnsi="Symbol" w:hint="default"/>
+      </w:rPr>
+    </w:lvl>
+    <w:lvl w:ilvl="1" w:tplc="04180003" w:tentative="1">
+      <w:start w:val="1"/>
+      <w:numFmt w:val="bullet"/>
+      <w:lvlText w:val="o"/>
+      <w:lvlJc w:val="left"/>
+      <w:pPr>
+        <w:ind w:left="1440" w:hanging="360"/>
+      </w:pPr>
+      <w:rPr>
+        <w:rFonts w:ascii="Courier New" w:hAnsi="Courier New" w:cs="Courier New" w:hint="default"/>
+      </w:rPr>
+    </w:lvl>
+    <w:lvl w:ilvl="2" w:tplc="04180005" w:tentative="1">
+      <w:start w:val="1"/>
+      <w:numFmt w:val="bullet"/>
+      <w:lvlText w:val=""/>
+      <w:lvlJc w:val="left"/>
+      <w:pPr>
+        <w:ind w:left="2160" w:hanging="360"/>
+      </w:pPr>
+      <w:rPr>
+        <w:rFonts w:ascii="Wingdings" w:hAnsi="Wingdings" w:hint="default"/>
+      </w:rPr>
+    </w:lvl>
+    <w:lvl w:ilvl="3" w:tplc="04180001" w:tentative="1">
+      <w:start w:val="1"/>
+      <w:numFmt w:val="bullet"/>
+      <w:lvlText w:val=""/>
+      <w:lvlJc w:val="left"/>
+      <w:pPr>
+        <w:ind w:left="2880" w:hanging="360"/>
+      </w:pPr>
+      <w:rPr>
+        <w:rFonts w:ascii="Symbol" w:hAnsi="Symbol" w:hint="default"/>
+      </w:rPr>
+    </w:lvl>
+    <w:lvl w:ilvl="4" w:tplc="04180003" w:tentative="1">
+      <w:start w:val="1"/>
+      <w:numFmt w:val="bullet"/>
+      <w:lvlText w:val="o"/>
+      <w:lvlJc w:val="left"/>
+      <w:pPr>
+        <w:ind w:left="3600" w:hanging="360"/>
+      </w:pPr>
+      <w:rPr>
+        <w:rFonts w:ascii="Courier New" w:hAnsi="Courier New" w:cs="Courier New" w:hint="default"/>
+      </w:rPr>
+    </w:lvl>
+    <w:lvl w:ilvl="5" w:tplc="04180005" w:tentative="1">
+      <w:start w:val="1"/>
+      <w:numFmt w:val="bullet"/>
+      <w:lvlText w:val=""/>
+      <w:lvlJc w:val="left"/>
+      <w:pPr>
+        <w:ind w:left="4320" w:hanging="360"/>
+      </w:pPr>
+      <w:rPr>
+        <w:rFonts w:ascii="Wingdings" w:hAnsi="Wingdings" w:hint="default"/>
+      </w:rPr>
+    </w:lvl>
+    <w:lvl w:ilvl="6" w:tplc="04180001" w:tentative="1">
+      <w:start w:val="1"/>
+      <w:numFmt w:val="bullet"/>
+      <w:lvlText w:val=""/>
+      <w:lvlJc w:val="left"/>
+      <w:pPr>
+        <w:ind w:left="5040" w:hanging="360"/>
+      </w:pPr>
+      <w:rPr>
+        <w:rFonts w:ascii="Symbol" w:hAnsi="Symbol" w:hint="default"/>
+      </w:rPr>
+    </w:lvl>
+    <w:lvl w:ilvl="7" w:tplc="04180003" w:tentative="1">
+      <w:start w:val="1"/>
+      <w:numFmt w:val="bullet"/>
+      <w:lvlText w:val="o"/>
+      <w:lvlJc w:val="left"/>
+      <w:pPr>
+        <w:ind w:left="5760" w:hanging="360"/>
+      </w:pPr>
+      <w:rPr>
+        <w:rFonts w:ascii="Courier New" w:hAnsi="Courier New" w:cs="Courier New" w:hint="default"/>
+      </w:rPr>
+    </w:lvl>
+    <w:lvl w:ilvl="8" w:tplc="04180005" w:tentative="1">
+      <w:start w:val="1"/>
+      <w:numFmt w:val="bullet"/>
+      <w:lvlText w:val=""/>
+      <w:lvlJc w:val="left"/>
+      <w:pPr>
+        <w:ind w:left="6480" w:hanging="360"/>
+      </w:pPr>
+      <w:rPr>
+        <w:rFonts w:ascii="Wingdings" w:hAnsi="Wingdings" w:hint="default"/>
+      </w:rPr>
+    </w:lvl>
+  </w:abstractNum>
+  <w:abstractNum w:abstractNumId="37">
     <w:nsid w:val="71A33D64"/>
     <w:multiLevelType w:val="hybridMultilevel"/>
     <w:tmpl w:val="C674DC44"/>
@@ -24536,7 +27028,7 @@
       </w:rPr>
     </w:lvl>
   </w:abstractNum>
-  <w:abstractNum w:abstractNumId="35">
+  <w:abstractNum w:abstractNumId="38">
     <w:nsid w:val="72E17D25"/>
     <w:multiLevelType w:val="hybridMultilevel"/>
     <w:tmpl w:val="F1FE4016"/>
@@ -24649,7 +27141,7 @@
       </w:rPr>
     </w:lvl>
   </w:abstractNum>
-  <w:abstractNum w:abstractNumId="36">
+  <w:abstractNum w:abstractNumId="39">
     <w:nsid w:val="73707299"/>
     <w:multiLevelType w:val="hybridMultilevel"/>
     <w:tmpl w:val="32D8E1B6"/>
@@ -24762,7 +27254,7 @@
       </w:rPr>
     </w:lvl>
   </w:abstractNum>
-  <w:abstractNum w:abstractNumId="37">
+  <w:abstractNum w:abstractNumId="40">
     <w:nsid w:val="74DE3F8E"/>
     <w:multiLevelType w:val="hybridMultilevel"/>
     <w:tmpl w:val="7B1418A0"/>
@@ -24875,7 +27367,120 @@
       </w:rPr>
     </w:lvl>
   </w:abstractNum>
-  <w:abstractNum w:abstractNumId="38">
+  <w:abstractNum w:abstractNumId="41">
+    <w:nsid w:val="79F32F08"/>
+    <w:multiLevelType w:val="hybridMultilevel"/>
+    <w:tmpl w:val="259646B0"/>
+    <w:lvl w:ilvl="0" w:tplc="04180001">
+      <w:start w:val="1"/>
+      <w:numFmt w:val="bullet"/>
+      <w:lvlText w:val=""/>
+      <w:lvlJc w:val="left"/>
+      <w:pPr>
+        <w:ind w:left="720" w:hanging="360"/>
+      </w:pPr>
+      <w:rPr>
+        <w:rFonts w:ascii="Symbol" w:hAnsi="Symbol" w:hint="default"/>
+      </w:rPr>
+    </w:lvl>
+    <w:lvl w:ilvl="1" w:tplc="04180003" w:tentative="1">
+      <w:start w:val="1"/>
+      <w:numFmt w:val="bullet"/>
+      <w:lvlText w:val="o"/>
+      <w:lvlJc w:val="left"/>
+      <w:pPr>
+        <w:ind w:left="1440" w:hanging="360"/>
+      </w:pPr>
+      <w:rPr>
+        <w:rFonts w:ascii="Courier New" w:hAnsi="Courier New" w:cs="Courier New" w:hint="default"/>
+      </w:rPr>
+    </w:lvl>
+    <w:lvl w:ilvl="2" w:tplc="04180005" w:tentative="1">
+      <w:start w:val="1"/>
+      <w:numFmt w:val="bullet"/>
+      <w:lvlText w:val=""/>
+      <w:lvlJc w:val="left"/>
+      <w:pPr>
+        <w:ind w:left="2160" w:hanging="360"/>
+      </w:pPr>
+      <w:rPr>
+        <w:rFonts w:ascii="Wingdings" w:hAnsi="Wingdings" w:hint="default"/>
+      </w:rPr>
+    </w:lvl>
+    <w:lvl w:ilvl="3" w:tplc="04180001" w:tentative="1">
+      <w:start w:val="1"/>
+      <w:numFmt w:val="bullet"/>
+      <w:lvlText w:val=""/>
+      <w:lvlJc w:val="left"/>
+      <w:pPr>
+        <w:ind w:left="2880" w:hanging="360"/>
+      </w:pPr>
+      <w:rPr>
+        <w:rFonts w:ascii="Symbol" w:hAnsi="Symbol" w:hint="default"/>
+      </w:rPr>
+    </w:lvl>
+    <w:lvl w:ilvl="4" w:tplc="04180003" w:tentative="1">
+      <w:start w:val="1"/>
+      <w:numFmt w:val="bullet"/>
+      <w:lvlText w:val="o"/>
+      <w:lvlJc w:val="left"/>
+      <w:pPr>
+        <w:ind w:left="3600" w:hanging="360"/>
+      </w:pPr>
+      <w:rPr>
+        <w:rFonts w:ascii="Courier New" w:hAnsi="Courier New" w:cs="Courier New" w:hint="default"/>
+      </w:rPr>
+    </w:lvl>
+    <w:lvl w:ilvl="5" w:tplc="04180005" w:tentative="1">
+      <w:start w:val="1"/>
+      <w:numFmt w:val="bullet"/>
+      <w:lvlText w:val=""/>
+      <w:lvlJc w:val="left"/>
+      <w:pPr>
+        <w:ind w:left="4320" w:hanging="360"/>
+      </w:pPr>
+      <w:rPr>
+        <w:rFonts w:ascii="Wingdings" w:hAnsi="Wingdings" w:hint="default"/>
+      </w:rPr>
+    </w:lvl>
+    <w:lvl w:ilvl="6" w:tplc="04180001" w:tentative="1">
+      <w:start w:val="1"/>
+      <w:numFmt w:val="bullet"/>
+      <w:lvlText w:val=""/>
+      <w:lvlJc w:val="left"/>
+      <w:pPr>
+        <w:ind w:left="5040" w:hanging="360"/>
+      </w:pPr>
+      <w:rPr>
+        <w:rFonts w:ascii="Symbol" w:hAnsi="Symbol" w:hint="default"/>
+      </w:rPr>
+    </w:lvl>
+    <w:lvl w:ilvl="7" w:tplc="04180003" w:tentative="1">
+      <w:start w:val="1"/>
+      <w:numFmt w:val="bullet"/>
+      <w:lvlText w:val="o"/>
+      <w:lvlJc w:val="left"/>
+      <w:pPr>
+        <w:ind w:left="5760" w:hanging="360"/>
+      </w:pPr>
+      <w:rPr>
+        <w:rFonts w:ascii="Courier New" w:hAnsi="Courier New" w:cs="Courier New" w:hint="default"/>
+      </w:rPr>
+    </w:lvl>
+    <w:lvl w:ilvl="8" w:tplc="04180005" w:tentative="1">
+      <w:start w:val="1"/>
+      <w:numFmt w:val="bullet"/>
+      <w:lvlText w:val=""/>
+      <w:lvlJc w:val="left"/>
+      <w:pPr>
+        <w:ind w:left="6480" w:hanging="360"/>
+      </w:pPr>
+      <w:rPr>
+        <w:rFonts w:ascii="Wingdings" w:hAnsi="Wingdings" w:hint="default"/>
+      </w:rPr>
+    </w:lvl>
+  </w:abstractNum>
+  <w:abstractNum w:abstractNumId="42">
     <w:nsid w:val="7BF772F7"/>
     <w:multiLevelType w:val="hybridMultilevel"/>
     <w:tmpl w:val="89C4A9A8"/>
@@ -24988,7 +27593,7 @@
       </w:rPr>
     </w:lvl>
   </w:abstractNum>
-  <w:abstractNum w:abstractNumId="39">
+  <w:abstractNum w:abstractNumId="43">
     <w:nsid w:val="7DA61669"/>
     <w:multiLevelType w:val="hybridMultilevel"/>
     <w:tmpl w:val="318C32C4"/>
@@ -25102,124 +27707,136 @@
     </w:lvl>
   </w:abstractNum>
   <w:num w:numId="1">
+    <w:abstractNumId w:val="14"/>
+  </w:num>
+  <w:num w:numId="2">
+    <w:abstractNumId w:val="9"/>
+  </w:num>
+  <w:num w:numId="3">
+    <w:abstractNumId w:val="26"/>
+  </w:num>
+  <w:num w:numId="4">
+    <w:abstractNumId w:val="25"/>
+  </w:num>
+  <w:num w:numId="5">
+    <w:abstractNumId w:val="31"/>
+  </w:num>
+  <w:num w:numId="6">
     <w:abstractNumId w:val="13"/>
   </w:num>
-  <w:num w:numId="2">
-    <w:abstractNumId w:val="8"/>
+  <w:num w:numId="7">
+    <w:abstractNumId w:val="34"/>
   </w:num>
-  <w:num w:numId="3">
-    <w:abstractNumId w:val="25"/>
+  <w:num w:numId="8">
+    <w:abstractNumId w:val="29"/>
   </w:num>
-  <w:num w:numId="4">
-    <w:abstractNumId w:val="24"/>
+  <w:num w:numId="9">
+    <w:abstractNumId w:val="21"/>
   </w:num>
-  <w:num w:numId="5">
+  <w:num w:numId="10">
     <w:abstractNumId w:val="30"/>
   </w:num>
-  <w:num w:numId="6">
-    <w:abstractNumId w:val="12"/>
-  </w:num>
-  <w:num w:numId="7">
-    <w:abstractNumId w:val="32"/>
-  </w:num>
-  <w:num w:numId="8">
-    <w:abstractNumId w:val="28"/>
-  </w:num>
-  <w:num w:numId="9">
-    <w:abstractNumId w:val="20"/>
-  </w:num>
-  <w:num w:numId="10">
-    <w:abstractNumId w:val="29"/>
-  </w:num>
   <w:num w:numId="11">
-    <w:abstractNumId w:val="37"/>
+    <w:abstractNumId w:val="40"/>
   </w:num>
   <w:num w:numId="12">
-    <w:abstractNumId w:val="17"/>
+    <w:abstractNumId w:val="18"/>
   </w:num>
   <w:num w:numId="13">
-    <w:abstractNumId w:val="33"/>
+    <w:abstractNumId w:val="35"/>
   </w:num>
   <w:num w:numId="14">
     <w:abstractNumId w:val="0"/>
   </w:num>
   <w:num w:numId="15">
+    <w:abstractNumId w:val="7"/>
+  </w:num>
+  <w:num w:numId="16">
     <w:abstractNumId w:val="6"/>
   </w:num>
-  <w:num w:numId="16">
+  <w:num w:numId="17">
     <w:abstractNumId w:val="5"/>
   </w:num>
-  <w:num w:numId="17">
+  <w:num w:numId="18">
+    <w:abstractNumId w:val="24"/>
+  </w:num>
+  <w:num w:numId="19">
+    <w:abstractNumId w:val="23"/>
+  </w:num>
+  <w:num w:numId="20">
     <w:abstractNumId w:val="4"/>
   </w:num>
-  <w:num w:numId="18">
-    <w:abstractNumId w:val="23"/>
-  </w:num>
-  <w:num w:numId="19">
-    <w:abstractNumId w:val="22"/>
-  </w:num>
-  <w:num w:numId="20">
-    <w:abstractNumId w:val="3"/>
-  </w:num>
   <w:num w:numId="21">
-    <w:abstractNumId w:val="9"/>
+    <w:abstractNumId w:val="10"/>
   </w:num>
   <w:num w:numId="22">
-    <w:abstractNumId w:val="15"/>
+    <w:abstractNumId w:val="16"/>
   </w:num>
   <w:num w:numId="23">
     <w:abstractNumId w:val="2"/>
   </w:num>
   <w:num w:numId="24">
-    <w:abstractNumId w:val="7"/>
+    <w:abstractNumId w:val="8"/>
   </w:num>
   <w:num w:numId="25">
-    <w:abstractNumId w:val="19"/>
+    <w:abstractNumId w:val="20"/>
   </w:num>
   <w:num w:numId="26">
-    <w:abstractNumId w:val="38"/>
+    <w:abstractNumId w:val="42"/>
   </w:num>
   <w:num w:numId="27">
-    <w:abstractNumId w:val="31"/>
+    <w:abstractNumId w:val="33"/>
   </w:num>
   <w:num w:numId="28">
+    <w:abstractNumId w:val="43"/>
+  </w:num>
+  <w:num w:numId="29">
+    <w:abstractNumId w:val="11"/>
+  </w:num>
+  <w:num w:numId="30">
     <w:abstractNumId w:val="39"/>
   </w:num>
-  <w:num w:numId="29">
-    <w:abstractNumId w:val="10"/>
-  </w:num>
-  <w:num w:numId="30">
-    <w:abstractNumId w:val="36"/>
-  </w:num>
   <w:num w:numId="31">
-    <w:abstractNumId w:val="18"/>
+    <w:abstractNumId w:val="19"/>
   </w:num>
   <w:num w:numId="32">
     <w:abstractNumId w:val="1"/>
   </w:num>
   <w:num w:numId="33">
-    <w:abstractNumId w:val="34"/>
+    <w:abstractNumId w:val="37"/>
   </w:num>
   <w:num w:numId="34">
-    <w:abstractNumId w:val="14"/>
+    <w:abstractNumId w:val="15"/>
   </w:num>
   <w:num w:numId="35">
-    <w:abstractNumId w:val="21"/>
+    <w:abstractNumId w:val="22"/>
   </w:num>
   <w:num w:numId="36">
-    <w:abstractNumId w:val="16"/>
+    <w:abstractNumId w:val="17"/>
   </w:num>
   <w:num w:numId="37">
-    <w:abstractNumId w:val="35"/>
+    <w:abstractNumId w:val="38"/>
   </w:num>
   <w:num w:numId="38">
-    <w:abstractNumId w:val="26"/>
+    <w:abstractNumId w:val="27"/>
   </w:num>
   <w:num w:numId="39">
-    <w:abstractNumId w:val="11"/>
+    <w:abstractNumId w:val="12"/>
   </w:num>
   <w:num w:numId="40">
-    <w:abstractNumId w:val="27"/>
+    <w:abstractNumId w:val="28"/>
+  </w:num>
+  <w:num w:numId="41">
+    <w:abstractNumId w:val="41"/>
+  </w:num>
+  <w:num w:numId="42">
+    <w:abstractNumId w:val="3"/>
+  </w:num>
+  <w:num w:numId="43">
+    <w:abstractNumId w:val="32"/>
+  </w:num>
+  <w:num w:numId="44">
+    <w:abstractNumId w:val="36"/>
   </w:num>
 </w:numbering>
 </file>
@@ -25961,7 +28578,7 @@
 </file>
 
 <file path=customXml/itemProps1.xml><?xml version="1.0" encoding="utf-8"?>
-<ds:datastoreItem xmlns:ds="http://schemas.openxmlformats.org/officeDocument/2006/customXml" ds:itemID="{2D8E4584-C421-41F3-8A73-95912F076482}">
+<ds:datastoreItem xmlns:ds="http://schemas.openxmlformats.org/officeDocument/2006/customXml" ds:itemID="{C97B1C71-4677-4603-8776-C32E9676A1B7}">
   <ds:schemaRefs>
     <ds:schemaRef ds:uri="http://schemas.openxmlformats.org/officeDocument/2006/bibliography"/>
   </ds:schemaRefs>

</xml_diff>